<commit_message>
Add detailed experimental summary
Incorporate Excel analysis and update Kahan references
</commit_message>
<xml_diff>
--- a/dev-topics-algorithms/dev-topics-badaddr/documentation/ItJustDoesntAddUp.docx
+++ b/dev-topics-algorithms/dev-topics-badaddr/documentation/ItJustDoesntAddUp.docx
@@ -34,7 +34,7 @@
           <w:noProof/>
         </w:rPr>
         <w:drawing>
-          <wp:inline distT="0" distB="0" distL="0" distR="0" wp14:anchorId="06154A9F" wp14:editId="79DC63C4">
+          <wp:inline distT="0" distB="0" distL="0" distR="0" wp14:anchorId="690C2191" wp14:editId="1170B230">
             <wp:extent cx="4582441" cy="3044190"/>
             <wp:effectExtent l="0" t="0" r="8890" b="3810"/>
             <wp:docPr id="1" name="Picture 1"/>
@@ -49,7 +49,7 @@
                     <pic:cNvPicPr/>
                   </pic:nvPicPr>
                   <pic:blipFill>
-                    <a:blip r:embed="rId7" cstate="print">
+                    <a:blip r:embed="rId8" cstate="print">
                       <a:extLst>
                         <a:ext uri="{28A0092B-C50C-407E-A947-70E740481C1C}">
                           <a14:useLocalDpi xmlns:a14="http://schemas.microsoft.com/office/drawing/2010/main" val="0"/>
@@ -91,13 +91,13 @@
         <w:spacing w:after="0" w:line="240" w:lineRule="auto"/>
       </w:pPr>
       <w:r>
-        <w:t xml:space="preserve">Modern computing with distributed high-speed </w:t>
-      </w:r>
-      <w:r>
-        <w:t>computations</w:t>
-      </w:r>
-      <w:r>
-        <w:t xml:space="preserve"> has allowed us to exceed the accuracy of the basic operations provided by the </w:t>
+        <w:t xml:space="preserve">Modern </w:t>
+      </w:r>
+      <w:r>
+        <w:t xml:space="preserve">distributed </w:t>
+      </w:r>
+      <w:r>
+        <w:t xml:space="preserve">computing has allowed us to exceed the accuracy of the basic operations provided by the </w:t>
       </w:r>
       <w:r>
         <w:t>CPU</w:t>
@@ -109,10 +109,7 @@
         <w:t xml:space="preserve"> </w:t>
       </w:r>
       <w:r>
-        <w:t>addition</w:t>
-      </w:r>
-      <w:r>
-        <w:t xml:space="preserve"> of</w:t>
+        <w:t>addition of</w:t>
       </w:r>
       <w:r>
         <w:t xml:space="preserve"> </w:t>
@@ -162,6 +159,9 @@
       </w:pPr>
       <w:r>
         <w:t xml:space="preserve">Much </w:t>
+      </w:r>
+      <w:r>
+        <w:t xml:space="preserve">of </w:t>
       </w:r>
       <w:r>
         <w:t xml:space="preserve">modern analysis depends on being able to add long sequences of numbers correctly. For example, sums of powers of </w:t>
@@ -174,7 +174,13 @@
         <w:t>X</w:t>
       </w:r>
       <w:r>
-        <w:t xml:space="preserve"> are frequently computed in statistics. Many </w:t>
+        <w:t xml:space="preserve"> are frequently computed in </w:t>
+      </w:r>
+      <w:r>
+        <w:t>many statistical models</w:t>
+      </w:r>
+      <w:r>
+        <w:t xml:space="preserve">. Many </w:t>
       </w:r>
       <w:r>
         <w:t>“weighting” strategies used in F</w:t>
@@ -211,10 +217,22 @@
         <w:t xml:space="preserve"> concrete examples of the addition problem</w:t>
       </w:r>
       <w:r>
-        <w:t xml:space="preserve"> in many </w:t>
-      </w:r>
-      <w:r>
-        <w:t>numerical processing systems</w:t>
+        <w:t xml:space="preserve"> in </w:t>
+      </w:r>
+      <w:r>
+        <w:t>a few</w:t>
+      </w:r>
+      <w:r>
+        <w:t xml:space="preserve"> </w:t>
+      </w:r>
+      <w:r>
+        <w:t xml:space="preserve">numerical </w:t>
+      </w:r>
+      <w:r>
+        <w:t xml:space="preserve">and statistical </w:t>
+      </w:r>
+      <w:r>
+        <w:t>processing systems</w:t>
       </w:r>
       <w:r>
         <w:t>.</w:t>
@@ -316,19 +334,19 @@
               <w:tblLook w:val="04A0" w:firstRow="1" w:lastRow="0" w:firstColumn="1" w:lastColumn="0" w:noHBand="0" w:noVBand="1"/>
             </w:tblPr>
             <w:tblGrid>
-              <w:gridCol w:w="325"/>
+              <w:gridCol w:w="326"/>
               <w:gridCol w:w="326"/>
               <w:gridCol w:w="326"/>
               <w:gridCol w:w="321"/>
-              <w:gridCol w:w="326"/>
-              <w:gridCol w:w="326"/>
-              <w:gridCol w:w="326"/>
+              <w:gridCol w:w="327"/>
+              <w:gridCol w:w="327"/>
+              <w:gridCol w:w="327"/>
               <w:gridCol w:w="222"/>
-              <w:gridCol w:w="315"/>
-              <w:gridCol w:w="326"/>
-              <w:gridCol w:w="326"/>
-              <w:gridCol w:w="326"/>
-              <w:gridCol w:w="771"/>
+              <w:gridCol w:w="316"/>
+              <w:gridCol w:w="327"/>
+              <w:gridCol w:w="327"/>
+              <w:gridCol w:w="327"/>
+              <w:gridCol w:w="763"/>
             </w:tblGrid>
             <w:tr>
               <w:tc>
@@ -360,8 +378,18 @@
                       <w:sz w:val="20"/>
                       <w:szCs w:val="20"/>
                     </w:rPr>
-                    <w:t xml:space="preserve"> Addin</w:t>
-                  </w:r>
+                    <w:t xml:space="preserve"> </w:t>
+                  </w:r>
+                  <w:proofErr w:type="spellStart"/>
+                  <w:r>
+                    <w:rPr>
+                      <w:b/>
+                      <w:sz w:val="20"/>
+                      <w:szCs w:val="20"/>
+                    </w:rPr>
+                    <w:t>Addin</w:t>
+                  </w:r>
+                  <w:proofErr w:type="spellEnd"/>
                 </w:p>
               </w:tc>
               <w:tc>
@@ -417,6 +445,7 @@
                       <w:szCs w:val="20"/>
                     </w:rPr>
                   </w:pPr>
+                  <w:proofErr w:type="spellStart"/>
                   <w:r>
                     <w:rPr>
                       <w:b/>
@@ -425,6 +454,7 @@
                     </w:rPr>
                     <w:t>exp</w:t>
                   </w:r>
+                  <w:proofErr w:type="spellEnd"/>
                 </w:p>
               </w:tc>
             </w:tr>
@@ -828,7 +858,11 @@
                 </w:tcPr>
                 <w:p>
                   <w:r>
-                    <w:t>10**3</w:t>
+                    <w:t>10**</w:t>
+                  </w:r>
+                  <w:r>
+                    <w:lastRenderedPageBreak/>
+                    <w:t>3</w:t>
                   </w:r>
                 </w:p>
               </w:tc>
@@ -1477,21 +1511,18 @@
                     <w:rPr>
                       <w:b/>
                       <w:i/>
+                      <w:sz w:val="20"/>
+                      <w:szCs w:val="20"/>
                     </w:rPr>
                   </w:pPr>
                   <w:r>
                     <w:rPr>
                       <w:b/>
                       <w:i/>
-                    </w:rPr>
-                    <w:t>&lt;-</w:t>
-                  </w:r>
-                  <w:r>
-                    <w:rPr>
-                      <w:b/>
-                      <w:i/>
-                    </w:rPr>
-                    <w:t>Result</w:t>
+                      <w:sz w:val="20"/>
+                      <w:szCs w:val="20"/>
+                    </w:rPr>
+                    <w:t>&lt;-Result</w:t>
                   </w:r>
                 </w:p>
               </w:tc>
@@ -1512,9 +1543,9 @@
               <w:tblLook w:val="04A0" w:firstRow="1" w:lastRow="0" w:firstColumn="1" w:lastColumn="0" w:noHBand="0" w:noVBand="1"/>
             </w:tblPr>
             <w:tblGrid>
-              <w:gridCol w:w="325"/>
-              <w:gridCol w:w="326"/>
-              <w:gridCol w:w="326"/>
+              <w:gridCol w:w="327"/>
+              <w:gridCol w:w="327"/>
+              <w:gridCol w:w="327"/>
               <w:gridCol w:w="321"/>
               <w:gridCol w:w="326"/>
               <w:gridCol w:w="326"/>
@@ -1524,7 +1555,7 @@
               <w:gridCol w:w="326"/>
               <w:gridCol w:w="326"/>
               <w:gridCol w:w="326"/>
-              <w:gridCol w:w="771"/>
+              <w:gridCol w:w="762"/>
             </w:tblGrid>
             <w:tr>
               <w:tc>
@@ -1557,21 +1588,31 @@
                       <w:sz w:val="20"/>
                       <w:szCs w:val="20"/>
                     </w:rPr>
-                    <w:t xml:space="preserve"> Addin</w:t>
-                  </w:r>
-                </w:p>
-              </w:tc>
-              <w:tc>
-                <w:tcPr>
-                  <w:tcW w:w="236" w:type="dxa"/>
-                </w:tcPr>
-                <w:p>
-                  <w:pPr>
+                    <w:t xml:space="preserve"> </w:t>
+                  </w:r>
+                  <w:proofErr w:type="spellStart"/>
+                  <w:r>
                     <w:rPr>
                       <w:b/>
                       <w:sz w:val="20"/>
                       <w:szCs w:val="20"/>
                     </w:rPr>
+                    <w:t>Addin</w:t>
+                  </w:r>
+                  <w:proofErr w:type="spellEnd"/>
+                </w:p>
+              </w:tc>
+              <w:tc>
+                <w:tcPr>
+                  <w:tcW w:w="236" w:type="dxa"/>
+                </w:tcPr>
+                <w:p>
+                  <w:pPr>
+                    <w:rPr>
+                      <w:b/>
+                      <w:sz w:val="20"/>
+                      <w:szCs w:val="20"/>
+                    </w:rPr>
                   </w:pPr>
                 </w:p>
               </w:tc>
@@ -1612,6 +1653,7 @@
                       <w:szCs w:val="20"/>
                     </w:rPr>
                   </w:pPr>
+                  <w:proofErr w:type="spellStart"/>
                   <w:r>
                     <w:rPr>
                       <w:b/>
@@ -1620,6 +1662,7 @@
                     </w:rPr>
                     <w:t>exp</w:t>
                   </w:r>
+                  <w:proofErr w:type="spellEnd"/>
                 </w:p>
               </w:tc>
             </w:tr>
@@ -2023,7 +2066,11 @@
                 </w:tcPr>
                 <w:p>
                   <w:r>
-                    <w:t>10**1</w:t>
+                    <w:t>10**</w:t>
+                  </w:r>
+                  <w:r>
+                    <w:lastRenderedPageBreak/>
+                    <w:t>1</w:t>
                   </w:r>
                 </w:p>
               </w:tc>
@@ -2666,21 +2713,18 @@
                     <w:rPr>
                       <w:b/>
                       <w:i/>
+                      <w:sz w:val="20"/>
+                      <w:szCs w:val="20"/>
                     </w:rPr>
                   </w:pPr>
                   <w:r>
                     <w:rPr>
                       <w:b/>
                       <w:i/>
-                    </w:rPr>
-                    <w:t>&lt;-</w:t>
-                  </w:r>
-                  <w:r>
-                    <w:rPr>
-                      <w:b/>
-                      <w:i/>
-                    </w:rPr>
-                    <w:t>Result</w:t>
+                      <w:sz w:val="20"/>
+                      <w:szCs w:val="20"/>
+                    </w:rPr>
+                    <w:t>&lt;-Result</w:t>
                   </w:r>
                 </w:p>
               </w:tc>
@@ -2730,7 +2774,16 @@
         <w:t>sum</w:t>
       </w:r>
       <w:r>
-        <w:t xml:space="preserve"> ordered from large to small values</w:t>
+        <w:t>, when</w:t>
+      </w:r>
+      <w:r>
+        <w:t xml:space="preserve"> </w:t>
+      </w:r>
+      <w:r>
+        <w:t>added</w:t>
+      </w:r>
+      <w:r>
+        <w:t xml:space="preserve"> from large to small values</w:t>
       </w:r>
       <w:r>
         <w:t>. This</w:t>
@@ -2766,10 +2819,10 @@
         <w:t xml:space="preserve"> associated relative error of </w:t>
       </w:r>
       <w:r>
-        <w:t xml:space="preserve">or -0.00869  </w:t>
-      </w:r>
-      <w:r>
-        <w:t>(</w:t>
+        <w:t>or -</w:t>
+      </w:r>
+      <w:r>
+        <w:t>0.00869 (</w:t>
       </w:r>
       <w:r>
         <w:t>-</w:t>
@@ -2793,7 +2846,10 @@
         <w:t>0.</w:t>
       </w:r>
       <w:r>
-        <w:t>001996 (-0.3 / 150.3</w:t>
+        <w:t>00200</w:t>
+      </w:r>
+      <w:r>
+        <w:t xml:space="preserve"> (-0.3 / 150.3</w:t>
       </w:r>
       <w:r>
         <w:t>.</w:t>
@@ -2802,7 +2858,16 @@
         <w:t>)</w:t>
       </w:r>
       <w:r>
-        <w:t xml:space="preserve"> We are only 0.2% low.</w:t>
+        <w:t xml:space="preserve"> The sum is </w:t>
+      </w:r>
+      <w:r>
+        <w:t>only 0.2% low</w:t>
+      </w:r>
+      <w:r>
+        <w:t xml:space="preserve"> in this direction</w:t>
+      </w:r>
+      <w:r>
+        <w:t>.</w:t>
       </w:r>
     </w:p>
     <w:p>
@@ -2827,7 +2892,7 @@
         <w:t>many</w:t>
       </w:r>
       <w:r>
-        <w:t xml:space="preserve"> more numbers to add up in </w:t>
+        <w:t xml:space="preserve"> more numbers to add up </w:t>
       </w:r>
       <w:r>
         <w:t>than</w:t>
@@ -2899,10 +2964,19 @@
         <w:spacing w:after="0" w:line="240" w:lineRule="auto"/>
       </w:pPr>
       <w:r>
-        <w:t xml:space="preserve">This may </w:t>
-      </w:r>
-      <w:r>
-        <w:t xml:space="preserve">not seem so bad, but imagine we </w:t>
+        <w:t>While t</w:t>
+      </w:r>
+      <w:r>
+        <w:t xml:space="preserve">his </w:t>
+      </w:r>
+      <w:r>
+        <w:t xml:space="preserve">problem </w:t>
+      </w:r>
+      <w:r>
+        <w:t xml:space="preserve">may </w:t>
+      </w:r>
+      <w:r>
+        <w:t xml:space="preserve">not seem so bad, imagine we </w:t>
       </w:r>
       <w:r>
         <w:t xml:space="preserve">are dealing with </w:t>
@@ -2941,7 +3015,13 @@
         <w:t>A</w:t>
       </w:r>
       <w:r>
-        <w:t xml:space="preserve"> company</w:t>
+        <w:t xml:space="preserve"> </w:t>
+      </w:r>
+      <w:r>
+        <w:t xml:space="preserve">Jewelry </w:t>
+      </w:r>
+      <w:r>
+        <w:t>company</w:t>
       </w:r>
       <w:r>
         <w:t xml:space="preserve"> would be upset with a $1,306 </w:t>
@@ -2978,10 +3058,55 @@
         <w:t xml:space="preserve"> </w:t>
       </w:r>
       <w:r>
-        <w:t>when operate on quantities in Finite Precision Arithmetic</w:t>
-      </w:r>
-      <w:r>
-        <w:t xml:space="preserve">: representational and operational errors. Our </w:t>
+        <w:t xml:space="preserve">when </w:t>
+      </w:r>
+      <w:r>
+        <w:t>we operate on quantities using</w:t>
+      </w:r>
+      <w:r>
+        <w:t xml:space="preserve"> Finite Precision Arithmetic</w:t>
+      </w:r>
+      <w:r>
+        <w:t>:</w:t>
+      </w:r>
+    </w:p>
+    <w:p>
+      <w:pPr>
+        <w:pStyle w:val="ListParagraph"/>
+        <w:numPr>
+          <w:ilvl w:val="0"/>
+          <w:numId w:val="4"/>
+        </w:numPr>
+        <w:spacing w:after="0" w:line="240" w:lineRule="auto"/>
+      </w:pPr>
+      <w:r>
+        <w:t>Representational and</w:t>
+      </w:r>
+    </w:p>
+    <w:p>
+      <w:pPr>
+        <w:pStyle w:val="ListParagraph"/>
+        <w:numPr>
+          <w:ilvl w:val="0"/>
+          <w:numId w:val="4"/>
+        </w:numPr>
+        <w:spacing w:after="0" w:line="240" w:lineRule="auto"/>
+      </w:pPr>
+      <w:r>
+        <w:t>Operational errors.</w:t>
+      </w:r>
+    </w:p>
+    <w:p>
+      <w:pPr>
+        <w:spacing w:after="0" w:line="240" w:lineRule="auto"/>
+      </w:pPr>
+    </w:p>
+    <w:p>
+      <w:pPr>
+        <w:spacing w:after="0" w:line="240" w:lineRule="auto"/>
+      </w:pPr>
+      <w:r>
+        <w:t xml:space="preserve">Our </w:t>
       </w:r>
       <w:r>
         <w:t xml:space="preserve">floating point </w:t>
@@ -2997,6 +3122,9 @@
       </w:r>
       <w:r>
         <w:t>finite precision arithmetic.</w:t>
+      </w:r>
+      <w:r>
+        <w:t xml:space="preserve"> This is the cause of representational error.</w:t>
       </w:r>
     </w:p>
     <w:p>
@@ -3124,15 +3252,33 @@
                 <w:b/>
                 <w:color w:val="002060"/>
               </w:rPr>
-              <w:t>print('Add x = {:.18f} 10 times</w:t>
+              <w:t xml:space="preserve">print('Add x = {:.18f} 10 </w:t>
             </w:r>
+            <w:proofErr w:type="spellStart"/>
             <w:r>
               <w:rPr>
                 <w:rFonts w:ascii="Consolas" w:hAnsi="Consolas"/>
                 <w:b/>
                 <w:color w:val="002060"/>
               </w:rPr>
-              <w:t>'.format(x))</w:t>
+              <w:t>times</w:t>
+            </w:r>
+            <w:r>
+              <w:rPr>
+                <w:rFonts w:ascii="Consolas" w:hAnsi="Consolas"/>
+                <w:b/>
+                <w:color w:val="002060"/>
+              </w:rPr>
+              <w:t>'.format</w:t>
+            </w:r>
+            <w:proofErr w:type="spellEnd"/>
+            <w:r>
+              <w:rPr>
+                <w:rFonts w:ascii="Consolas" w:hAnsi="Consolas"/>
+                <w:b/>
+                <w:color w:val="002060"/>
+              </w:rPr>
+              <w:t>(x))</w:t>
             </w:r>
           </w:p>
           <w:p>
@@ -3143,13 +3289,23 @@
                 <w:color w:val="002060"/>
               </w:rPr>
             </w:pPr>
+            <w:proofErr w:type="spellStart"/>
             <w:r>
               <w:rPr>
                 <w:rFonts w:ascii="Consolas" w:hAnsi="Consolas"/>
                 <w:b/>
                 <w:color w:val="002060"/>
               </w:rPr>
-              <w:t>wrong_sum = float(0.0)</w:t>
+              <w:t>wrong_sum</w:t>
+            </w:r>
+            <w:proofErr w:type="spellEnd"/>
+            <w:r>
+              <w:rPr>
+                <w:rFonts w:ascii="Consolas" w:hAnsi="Consolas"/>
+                <w:b/>
+                <w:color w:val="002060"/>
+              </w:rPr>
+              <w:t xml:space="preserve"> = float(0.0)</w:t>
             </w:r>
           </w:p>
           <w:p>
@@ -3166,7 +3322,25 @@
                 <w:b/>
                 <w:color w:val="002060"/>
               </w:rPr>
-              <w:t>for i in range(10):</w:t>
+              <w:t xml:space="preserve">for </w:t>
+            </w:r>
+            <w:proofErr w:type="spellStart"/>
+            <w:r>
+              <w:rPr>
+                <w:rFonts w:ascii="Consolas" w:hAnsi="Consolas"/>
+                <w:b/>
+                <w:color w:val="002060"/>
+              </w:rPr>
+              <w:t>i</w:t>
+            </w:r>
+            <w:proofErr w:type="spellEnd"/>
+            <w:r>
+              <w:rPr>
+                <w:rFonts w:ascii="Consolas" w:hAnsi="Consolas"/>
+                <w:b/>
+                <w:color w:val="002060"/>
+              </w:rPr>
+              <w:t xml:space="preserve"> in range(10):</w:t>
             </w:r>
           </w:p>
           <w:p>
@@ -3183,7 +3357,25 @@
                 <w:b/>
                 <w:color w:val="002060"/>
               </w:rPr>
-              <w:t xml:space="preserve">    wrong_sum += x</w:t>
+              <w:t xml:space="preserve">    </w:t>
+            </w:r>
+            <w:proofErr w:type="spellStart"/>
+            <w:r>
+              <w:rPr>
+                <w:rFonts w:ascii="Consolas" w:hAnsi="Consolas"/>
+                <w:b/>
+                <w:color w:val="002060"/>
+              </w:rPr>
+              <w:t>wrong_sum</w:t>
+            </w:r>
+            <w:proofErr w:type="spellEnd"/>
+            <w:r>
+              <w:rPr>
+                <w:rFonts w:ascii="Consolas" w:hAnsi="Consolas"/>
+                <w:b/>
+                <w:color w:val="002060"/>
+              </w:rPr>
+              <w:t xml:space="preserve"> += x</w:t>
             </w:r>
           </w:p>
           <w:p>
@@ -3200,7 +3392,25 @@
                 <w:b/>
                 <w:color w:val="002060"/>
               </w:rPr>
-              <w:t>print('Sum is: {:.18f}'.format(wrong_sum))</w:t>
+              <w:t>print('Sum is: {:.18f}'.format(</w:t>
+            </w:r>
+            <w:proofErr w:type="spellStart"/>
+            <w:r>
+              <w:rPr>
+                <w:rFonts w:ascii="Consolas" w:hAnsi="Consolas"/>
+                <w:b/>
+                <w:color w:val="002060"/>
+              </w:rPr>
+              <w:t>wrong_sum</w:t>
+            </w:r>
+            <w:proofErr w:type="spellEnd"/>
+            <w:r>
+              <w:rPr>
+                <w:rFonts w:ascii="Consolas" w:hAnsi="Consolas"/>
+                <w:b/>
+                <w:color w:val="002060"/>
+              </w:rPr>
+              <w:t>))</w:t>
             </w:r>
           </w:p>
         </w:tc>
@@ -3274,7 +3484,26 @@
         <w:spacing w:after="0" w:line="240" w:lineRule="auto"/>
       </w:pPr>
       <w:r>
-        <w:t xml:space="preserve">Operational error, as seen in the </w:t>
+        <w:t>We see that 0.1 is not exactly represented in floating point. When the quantities are added 10 times, they do not exactly equal one, as one would expect using exact arithmetic.</w:t>
+      </w:r>
+    </w:p>
+    <w:p>
+      <w:pPr>
+        <w:spacing w:after="0" w:line="240" w:lineRule="auto"/>
+      </w:pPr>
+    </w:p>
+    <w:p>
+      <w:pPr>
+        <w:spacing w:after="0" w:line="240" w:lineRule="auto"/>
+      </w:pPr>
+      <w:r>
+        <w:t xml:space="preserve">Operational error, as </w:t>
+      </w:r>
+      <w:r>
+        <w:t>shown</w:t>
+      </w:r>
+      <w:r>
+        <w:t xml:space="preserve"> in the </w:t>
       </w:r>
       <w:r>
         <w:t>first</w:t>
@@ -3283,16 +3512,30 @@
         <w:t xml:space="preserve"> </w:t>
       </w:r>
       <w:r>
+        <w:t xml:space="preserve">3 three digit addition </w:t>
+      </w:r>
+      <w:r>
         <w:t>example</w:t>
       </w:r>
       <w:r>
-        <w:t>, is a property of the computing system in conjunction with</w:t>
+        <w:t xml:space="preserve">, is a property of the computing system </w:t>
+      </w:r>
+      <w:r>
+        <w:t>used to operate</w:t>
+      </w:r>
+      <w:r>
+        <w:t xml:space="preserve"> with</w:t>
       </w:r>
       <w:r>
         <w:t xml:space="preserve"> finite precision</w:t>
       </w:r>
       <w:r>
-        <w:t xml:space="preserve"> representation.</w:t>
+        <w:t xml:space="preserve"> representation</w:t>
+      </w:r>
+      <w:bookmarkStart w:id="0" w:name="_GoBack"/>
+      <w:bookmarkEnd w:id="0"/>
+      <w:r>
+        <w:t>.</w:t>
       </w:r>
       <w:r>
         <w:t xml:space="preserve"> </w:t>
@@ -3315,7 +3558,7 @@
       <w:r>
         <w:t xml:space="preserve"> found at </w:t>
       </w:r>
-      <w:hyperlink r:id="rId8" w:history="1">
+      <w:hyperlink r:id="rId9" w:history="1">
         <w:r>
           <w:rPr>
             <w:rStyle w:val="Hyperlink"/>
@@ -3408,6 +3651,7 @@
     <w:p>
       <w:pPr>
         <w:pStyle w:val="Heading2"/>
+        <w:spacing w:line="240" w:lineRule="auto"/>
       </w:pPr>
       <w:r>
         <w:t>The Addition Problem in Detail</w:t>
@@ -3423,10 +3667,1732 @@
         <w:spacing w:after="0" w:line="240" w:lineRule="auto"/>
       </w:pPr>
       <w:r>
-        <w:t>We will perform an experiment using a sequence of numbers with a known sum, introduce representational error, and then perform addition of the sequence in various manners. All the code for this experiment is in Java and found at xxxzxxx.</w:t>
-      </w:r>
-      <w:bookmarkStart w:id="0" w:name="_GoBack"/>
-      <w:bookmarkEnd w:id="0"/>
+        <w:t xml:space="preserve">We will perform an experiment using a sequence of numbers with a known sum, introduce representational error, and then perform addition of the sequence in various manners. All the code for this experiment is in Java and found </w:t>
+      </w:r>
+      <w:r>
+        <w:t xml:space="preserve">in the </w:t>
+      </w:r>
+      <w:proofErr w:type="spellStart"/>
+      <w:r>
+        <w:t>DemoDev</w:t>
+      </w:r>
+      <w:proofErr w:type="spellEnd"/>
+      <w:r>
+        <w:t xml:space="preserve"> GitHub repository </w:t>
+      </w:r>
+      <w:r>
+        <w:t xml:space="preserve">at </w:t>
+      </w:r>
+      <w:hyperlink r:id="rId10" w:history="1">
+        <w:r>
+          <w:rPr>
+            <w:rStyle w:val="Hyperlink"/>
+          </w:rPr>
+          <w:t>https://github.com/DonaldET/DemoDev/tree/master/dev-topics-algorithms/dev-topics-badaddr</w:t>
+        </w:r>
+      </w:hyperlink>
+      <w:r>
+        <w:t xml:space="preserve">. A detailed experiment description is </w:t>
+      </w:r>
+      <w:r>
+        <w:t xml:space="preserve">found </w:t>
+      </w:r>
+      <w:r>
+        <w:t xml:space="preserve">there at </w:t>
+      </w:r>
+      <w:hyperlink r:id="rId11" w:history="1">
+        <w:r>
+          <w:rPr>
+            <w:rStyle w:val="Hyperlink"/>
+          </w:rPr>
+          <w:t>https://github.com/DonaldET/DemoDev/blob/master/dev-topics-algorithms/dev-topics-badaddr/documentation/Summation.docx</w:t>
+        </w:r>
+      </w:hyperlink>
+      <w:r>
+        <w:t xml:space="preserve">. </w:t>
+      </w:r>
+    </w:p>
+    <w:p>
+      <w:pPr>
+        <w:spacing w:after="0" w:line="240" w:lineRule="auto"/>
+      </w:pPr>
+    </w:p>
+    <w:p>
+      <w:pPr>
+        <w:spacing w:after="0" w:line="240" w:lineRule="auto"/>
+      </w:pPr>
+      <w:r>
+        <w:t xml:space="preserve">We sum </w:t>
+      </w:r>
+      <w:r>
+        <w:t>up to one hundred million integers, generated in order from 1 to 100,000,000. We compare the computed sum to mathematically correct sum, and then evaluate relative error. We do these sums by adding from smallest to largest, largest to smallest, and in random order.</w:t>
+      </w:r>
+    </w:p>
+    <w:p>
+      <w:pPr>
+        <w:spacing w:after="0" w:line="240" w:lineRule="auto"/>
+      </w:pPr>
+    </w:p>
+    <w:p>
+      <w:pPr>
+        <w:spacing w:after="0" w:line="240" w:lineRule="auto"/>
+      </w:pPr>
+      <w:r>
+        <w:t>We then scale the integer sequences by dividing by a large prime number, thereby introducing representation error. We then repeat the sums. Finally, we use a numerical analysis technique to reduce errors in addition and repeat the sums and error computations. The results are shown in these graphs:</w:t>
+      </w:r>
+    </w:p>
+    <w:p>
+      <w:pPr>
+        <w:spacing w:after="0" w:line="240" w:lineRule="auto"/>
+      </w:pPr>
+    </w:p>
+    <w:p>
+      <w:pPr>
+        <w:spacing w:after="0" w:line="240" w:lineRule="auto"/>
+      </w:pPr>
+      <w:r>
+        <w:rPr>
+          <w:noProof/>
+        </w:rPr>
+        <w:drawing>
+          <wp:inline distT="0" distB="0" distL="0" distR="0" wp14:anchorId="2B708E3E" wp14:editId="180D99D9">
+            <wp:extent cx="5029200" cy="3246120"/>
+            <wp:effectExtent l="0" t="0" r="0" b="0"/>
+            <wp:docPr id="2" name="Picture 2"/>
+            <wp:cNvGraphicFramePr>
+              <a:graphicFrameLocks xmlns:a="http://schemas.openxmlformats.org/drawingml/2006/main" noChangeAspect="1"/>
+            </wp:cNvGraphicFramePr>
+            <a:graphic xmlns:a="http://schemas.openxmlformats.org/drawingml/2006/main">
+              <a:graphicData uri="http://schemas.openxmlformats.org/drawingml/2006/picture">
+                <pic:pic xmlns:pic="http://schemas.openxmlformats.org/drawingml/2006/picture">
+                  <pic:nvPicPr>
+                    <pic:cNvPr id="0" name="Picture 2"/>
+                    <pic:cNvPicPr>
+                      <a:picLocks noChangeAspect="1" noChangeArrowheads="1"/>
+                    </pic:cNvPicPr>
+                  </pic:nvPicPr>
+                  <pic:blipFill>
+                    <a:blip r:embed="rId12" cstate="print">
+                      <a:extLst>
+                        <a:ext uri="{28A0092B-C50C-407E-A947-70E740481C1C}">
+                          <a14:useLocalDpi xmlns:a14="http://schemas.microsoft.com/office/drawing/2010/main" val="0"/>
+                        </a:ext>
+                      </a:extLst>
+                    </a:blip>
+                    <a:srcRect/>
+                    <a:stretch>
+                      <a:fillRect/>
+                    </a:stretch>
+                  </pic:blipFill>
+                  <pic:spPr bwMode="auto">
+                    <a:xfrm>
+                      <a:off x="0" y="0"/>
+                      <a:ext cx="5029200" cy="3246120"/>
+                    </a:xfrm>
+                    <a:prstGeom prst="rect">
+                      <a:avLst/>
+                    </a:prstGeom>
+                    <a:noFill/>
+                  </pic:spPr>
+                </pic:pic>
+              </a:graphicData>
+            </a:graphic>
+          </wp:inline>
+        </w:drawing>
+      </w:r>
+    </w:p>
+    <w:p>
+      <w:pPr>
+        <w:spacing w:after="0" w:line="240" w:lineRule="auto"/>
+      </w:pPr>
+    </w:p>
+    <w:p>
+      <w:pPr>
+        <w:spacing w:after="0" w:line="240" w:lineRule="auto"/>
+      </w:pPr>
+      <w:r>
+        <w:lastRenderedPageBreak/>
+        <w:t>We see relative error show up at around summing the sequence of the first 100,000 integers. The series shown in the graph are:</w:t>
+      </w:r>
+    </w:p>
+    <w:p>
+      <w:pPr>
+        <w:spacing w:after="0" w:line="240" w:lineRule="auto"/>
+      </w:pPr>
+    </w:p>
+    <w:tbl>
+      <w:tblPr>
+        <w:tblW w:w="0" w:type="auto"/>
+        <w:jc w:val="center"/>
+        <w:tblBorders>
+          <w:top w:val="nil"/>
+          <w:left w:val="nil"/>
+          <w:right w:val="nil"/>
+        </w:tblBorders>
+        <w:tblLook w:val="0000" w:firstRow="0" w:lastRow="0" w:firstColumn="0" w:lastColumn="0" w:noHBand="0" w:noVBand="0"/>
+      </w:tblPr>
+      <w:tblGrid>
+        <w:gridCol w:w="1439"/>
+        <w:gridCol w:w="1382"/>
+        <w:gridCol w:w="1491"/>
+        <w:gridCol w:w="1702"/>
+      </w:tblGrid>
+      <w:tr>
+        <w:trPr>
+          <w:jc w:val="center"/>
+        </w:trPr>
+        <w:tc>
+          <w:tcPr>
+            <w:tcW w:w="0" w:type="auto"/>
+            <w:tcMar>
+              <w:top w:w="20" w:type="nil"/>
+              <w:left w:w="20" w:type="nil"/>
+              <w:bottom w:w="20" w:type="nil"/>
+              <w:right w:w="20" w:type="nil"/>
+            </w:tcMar>
+            <w:vAlign w:val="bottom"/>
+          </w:tcPr>
+          <w:p>
+            <w:pPr>
+              <w:widowControl w:val="0"/>
+              <w:tabs>
+                <w:tab w:val="left" w:pos="220"/>
+                <w:tab w:val="left" w:pos="720"/>
+              </w:tabs>
+              <w:autoSpaceDE w:val="0"/>
+              <w:autoSpaceDN w:val="0"/>
+              <w:adjustRightInd w:val="0"/>
+              <w:spacing w:line="240" w:lineRule="auto"/>
+              <w:rPr>
+                <w:rFonts w:ascii="Georgia" w:hAnsi="Georgia" w:cs="Georgia"/>
+                <w:b/>
+                <w:bCs/>
+                <w:color w:val="373737"/>
+                <w:sz w:val="20"/>
+                <w:szCs w:val="20"/>
+              </w:rPr>
+            </w:pPr>
+            <w:r>
+              <w:rPr>
+                <w:rFonts w:ascii="Georgia" w:hAnsi="Georgia" w:cs="Georgia"/>
+                <w:b/>
+                <w:bCs/>
+                <w:color w:val="373737"/>
+                <w:sz w:val="20"/>
+                <w:szCs w:val="20"/>
+              </w:rPr>
+              <w:t>Sequence</w:t>
+            </w:r>
+          </w:p>
+        </w:tc>
+        <w:tc>
+          <w:tcPr>
+            <w:tcW w:w="0" w:type="auto"/>
+            <w:tcMar>
+              <w:top w:w="20" w:type="nil"/>
+              <w:left w:w="20" w:type="nil"/>
+              <w:bottom w:w="20" w:type="nil"/>
+              <w:right w:w="20" w:type="nil"/>
+            </w:tcMar>
+            <w:vAlign w:val="bottom"/>
+          </w:tcPr>
+          <w:p>
+            <w:pPr>
+              <w:widowControl w:val="0"/>
+              <w:tabs>
+                <w:tab w:val="left" w:pos="220"/>
+                <w:tab w:val="left" w:pos="720"/>
+              </w:tabs>
+              <w:autoSpaceDE w:val="0"/>
+              <w:autoSpaceDN w:val="0"/>
+              <w:adjustRightInd w:val="0"/>
+              <w:spacing w:line="240" w:lineRule="auto"/>
+              <w:rPr>
+                <w:rFonts w:ascii="Georgia" w:hAnsi="Georgia" w:cs="Georgia"/>
+                <w:b/>
+                <w:bCs/>
+                <w:color w:val="373737"/>
+                <w:sz w:val="20"/>
+                <w:szCs w:val="20"/>
+              </w:rPr>
+            </w:pPr>
+            <w:r>
+              <w:rPr>
+                <w:rFonts w:ascii="Georgia" w:hAnsi="Georgia" w:cs="Georgia"/>
+                <w:b/>
+                <w:bCs/>
+                <w:color w:val="373737"/>
+                <w:sz w:val="20"/>
+                <w:szCs w:val="20"/>
+              </w:rPr>
+              <w:t xml:space="preserve">Add </w:t>
+            </w:r>
+            <w:r>
+              <w:rPr>
+                <w:rFonts w:ascii="Georgia" w:hAnsi="Georgia" w:cs="Georgia"/>
+                <w:b/>
+                <w:bCs/>
+                <w:color w:val="373737"/>
+                <w:sz w:val="20"/>
+                <w:szCs w:val="20"/>
+              </w:rPr>
+              <w:t>Order</w:t>
+            </w:r>
+          </w:p>
+        </w:tc>
+        <w:tc>
+          <w:tcPr>
+            <w:tcW w:w="0" w:type="auto"/>
+            <w:tcMar>
+              <w:top w:w="20" w:type="nil"/>
+              <w:left w:w="20" w:type="nil"/>
+              <w:bottom w:w="20" w:type="nil"/>
+              <w:right w:w="20" w:type="nil"/>
+            </w:tcMar>
+            <w:vAlign w:val="bottom"/>
+          </w:tcPr>
+          <w:p>
+            <w:pPr>
+              <w:widowControl w:val="0"/>
+              <w:tabs>
+                <w:tab w:val="left" w:pos="220"/>
+                <w:tab w:val="left" w:pos="720"/>
+              </w:tabs>
+              <w:autoSpaceDE w:val="0"/>
+              <w:autoSpaceDN w:val="0"/>
+              <w:adjustRightInd w:val="0"/>
+              <w:spacing w:line="240" w:lineRule="auto"/>
+              <w:rPr>
+                <w:rFonts w:ascii="Georgia" w:hAnsi="Georgia" w:cs="Georgia"/>
+                <w:b/>
+                <w:bCs/>
+                <w:color w:val="373737"/>
+                <w:sz w:val="20"/>
+                <w:szCs w:val="20"/>
+              </w:rPr>
+            </w:pPr>
+            <w:r>
+              <w:rPr>
+                <w:rFonts w:ascii="Georgia" w:hAnsi="Georgia" w:cs="Georgia"/>
+                <w:b/>
+                <w:bCs/>
+                <w:color w:val="373737"/>
+                <w:sz w:val="20"/>
+                <w:szCs w:val="20"/>
+              </w:rPr>
+              <w:t>Distribution</w:t>
+            </w:r>
+          </w:p>
+        </w:tc>
+        <w:tc>
+          <w:tcPr>
+            <w:tcW w:w="0" w:type="auto"/>
+            <w:tcMar>
+              <w:top w:w="20" w:type="nil"/>
+              <w:left w:w="20" w:type="nil"/>
+              <w:bottom w:w="20" w:type="nil"/>
+              <w:right w:w="20" w:type="nil"/>
+            </w:tcMar>
+            <w:vAlign w:val="bottom"/>
+          </w:tcPr>
+          <w:p>
+            <w:pPr>
+              <w:widowControl w:val="0"/>
+              <w:tabs>
+                <w:tab w:val="left" w:pos="220"/>
+                <w:tab w:val="left" w:pos="720"/>
+              </w:tabs>
+              <w:autoSpaceDE w:val="0"/>
+              <w:autoSpaceDN w:val="0"/>
+              <w:adjustRightInd w:val="0"/>
+              <w:spacing w:line="240" w:lineRule="auto"/>
+              <w:rPr>
+                <w:rFonts w:ascii="Georgia" w:hAnsi="Georgia" w:cs="Georgia"/>
+                <w:b/>
+                <w:bCs/>
+                <w:color w:val="373737"/>
+                <w:sz w:val="20"/>
+                <w:szCs w:val="20"/>
+              </w:rPr>
+            </w:pPr>
+            <w:r>
+              <w:rPr>
+                <w:rFonts w:ascii="Georgia" w:hAnsi="Georgia" w:cs="Georgia"/>
+                <w:b/>
+                <w:bCs/>
+                <w:color w:val="373737"/>
+                <w:sz w:val="20"/>
+                <w:szCs w:val="20"/>
+              </w:rPr>
+              <w:t>Label</w:t>
+            </w:r>
+          </w:p>
+        </w:tc>
+      </w:tr>
+      <w:tr>
+        <w:tblPrEx>
+          <w:tblBorders>
+            <w:top w:val="none" w:sz="0" w:space="0" w:color="auto"/>
+          </w:tblBorders>
+        </w:tblPrEx>
+        <w:trPr>
+          <w:jc w:val="center"/>
+        </w:trPr>
+        <w:tc>
+          <w:tcPr>
+            <w:tcW w:w="0" w:type="auto"/>
+            <w:tcMar>
+              <w:top w:w="20" w:type="nil"/>
+              <w:left w:w="20" w:type="nil"/>
+              <w:bottom w:w="20" w:type="nil"/>
+              <w:right w:w="20" w:type="nil"/>
+            </w:tcMar>
+            <w:vAlign w:val="bottom"/>
+          </w:tcPr>
+          <w:p>
+            <w:pPr>
+              <w:widowControl w:val="0"/>
+              <w:tabs>
+                <w:tab w:val="left" w:pos="220"/>
+                <w:tab w:val="left" w:pos="720"/>
+              </w:tabs>
+              <w:autoSpaceDE w:val="0"/>
+              <w:autoSpaceDN w:val="0"/>
+              <w:adjustRightInd w:val="0"/>
+              <w:spacing w:line="240" w:lineRule="auto"/>
+              <w:rPr>
+                <w:rFonts w:ascii="Georgia" w:hAnsi="Georgia" w:cs="Georgia"/>
+                <w:color w:val="373737"/>
+                <w:sz w:val="20"/>
+                <w:szCs w:val="20"/>
+              </w:rPr>
+            </w:pPr>
+            <w:r>
+              <w:rPr>
+                <w:rFonts w:ascii="Georgia" w:hAnsi="Georgia" w:cs="Georgia"/>
+                <w:color w:val="373737"/>
+                <w:sz w:val="20"/>
+                <w:szCs w:val="20"/>
+              </w:rPr>
+              <w:t>Scaled</w:t>
+            </w:r>
+          </w:p>
+        </w:tc>
+        <w:tc>
+          <w:tcPr>
+            <w:tcW w:w="0" w:type="auto"/>
+            <w:tcMar>
+              <w:top w:w="20" w:type="nil"/>
+              <w:left w:w="20" w:type="nil"/>
+              <w:bottom w:w="20" w:type="nil"/>
+              <w:right w:w="20" w:type="nil"/>
+            </w:tcMar>
+            <w:vAlign w:val="bottom"/>
+          </w:tcPr>
+          <w:p>
+            <w:pPr>
+              <w:widowControl w:val="0"/>
+              <w:tabs>
+                <w:tab w:val="left" w:pos="220"/>
+                <w:tab w:val="left" w:pos="720"/>
+              </w:tabs>
+              <w:autoSpaceDE w:val="0"/>
+              <w:autoSpaceDN w:val="0"/>
+              <w:adjustRightInd w:val="0"/>
+              <w:spacing w:line="240" w:lineRule="auto"/>
+              <w:rPr>
+                <w:rFonts w:ascii="Georgia" w:hAnsi="Georgia" w:cs="Georgia"/>
+                <w:color w:val="373737"/>
+                <w:sz w:val="20"/>
+                <w:szCs w:val="20"/>
+              </w:rPr>
+            </w:pPr>
+            <w:r>
+              <w:rPr>
+                <w:rFonts w:ascii="Georgia" w:hAnsi="Georgia" w:cs="Georgia"/>
+                <w:color w:val="373737"/>
+                <w:sz w:val="20"/>
+                <w:szCs w:val="20"/>
+              </w:rPr>
+              <w:t>Smallest first</w:t>
+            </w:r>
+          </w:p>
+        </w:tc>
+        <w:tc>
+          <w:tcPr>
+            <w:tcW w:w="0" w:type="auto"/>
+            <w:tcMar>
+              <w:top w:w="20" w:type="nil"/>
+              <w:left w:w="20" w:type="nil"/>
+              <w:bottom w:w="20" w:type="nil"/>
+              <w:right w:w="20" w:type="nil"/>
+            </w:tcMar>
+            <w:vAlign w:val="bottom"/>
+          </w:tcPr>
+          <w:p>
+            <w:pPr>
+              <w:widowControl w:val="0"/>
+              <w:tabs>
+                <w:tab w:val="left" w:pos="220"/>
+                <w:tab w:val="left" w:pos="720"/>
+              </w:tabs>
+              <w:autoSpaceDE w:val="0"/>
+              <w:autoSpaceDN w:val="0"/>
+              <w:adjustRightInd w:val="0"/>
+              <w:spacing w:line="240" w:lineRule="auto"/>
+              <w:rPr>
+                <w:rFonts w:ascii="Georgia" w:hAnsi="Georgia" w:cs="Georgia"/>
+                <w:color w:val="373737"/>
+                <w:sz w:val="20"/>
+                <w:szCs w:val="20"/>
+              </w:rPr>
+            </w:pPr>
+            <w:r>
+              <w:rPr>
+                <w:rFonts w:ascii="Georgia" w:hAnsi="Georgia" w:cs="Georgia"/>
+                <w:color w:val="373737"/>
+                <w:sz w:val="20"/>
+                <w:szCs w:val="20"/>
+              </w:rPr>
+              <w:t>Sequential</w:t>
+            </w:r>
+          </w:p>
+        </w:tc>
+        <w:tc>
+          <w:tcPr>
+            <w:tcW w:w="0" w:type="auto"/>
+            <w:tcMar>
+              <w:top w:w="20" w:type="nil"/>
+              <w:left w:w="20" w:type="nil"/>
+              <w:bottom w:w="20" w:type="nil"/>
+              <w:right w:w="20" w:type="nil"/>
+            </w:tcMar>
+            <w:vAlign w:val="bottom"/>
+          </w:tcPr>
+          <w:p>
+            <w:pPr>
+              <w:widowControl w:val="0"/>
+              <w:tabs>
+                <w:tab w:val="left" w:pos="220"/>
+                <w:tab w:val="left" w:pos="720"/>
+              </w:tabs>
+              <w:autoSpaceDE w:val="0"/>
+              <w:autoSpaceDN w:val="0"/>
+              <w:adjustRightInd w:val="0"/>
+              <w:spacing w:line="240" w:lineRule="auto"/>
+              <w:rPr>
+                <w:rFonts w:ascii="Georgia" w:hAnsi="Georgia" w:cs="Georgia"/>
+                <w:color w:val="373737"/>
+                <w:sz w:val="20"/>
+                <w:szCs w:val="20"/>
+              </w:rPr>
+            </w:pPr>
+            <w:r>
+              <w:rPr>
+                <w:rFonts w:ascii="Georgia" w:hAnsi="Georgia" w:cs="Georgia"/>
+                <w:color w:val="373737"/>
+                <w:sz w:val="20"/>
+                <w:szCs w:val="20"/>
+              </w:rPr>
+              <w:t>SCL-SML-SEQ</w:t>
+            </w:r>
+          </w:p>
+        </w:tc>
+      </w:tr>
+      <w:tr>
+        <w:tblPrEx>
+          <w:tblBorders>
+            <w:top w:val="none" w:sz="0" w:space="0" w:color="auto"/>
+          </w:tblBorders>
+        </w:tblPrEx>
+        <w:trPr>
+          <w:jc w:val="center"/>
+        </w:trPr>
+        <w:tc>
+          <w:tcPr>
+            <w:tcW w:w="0" w:type="auto"/>
+            <w:tcMar>
+              <w:top w:w="20" w:type="nil"/>
+              <w:left w:w="20" w:type="nil"/>
+              <w:bottom w:w="20" w:type="nil"/>
+              <w:right w:w="20" w:type="nil"/>
+            </w:tcMar>
+            <w:vAlign w:val="bottom"/>
+          </w:tcPr>
+          <w:p>
+            <w:pPr>
+              <w:widowControl w:val="0"/>
+              <w:tabs>
+                <w:tab w:val="left" w:pos="220"/>
+                <w:tab w:val="left" w:pos="720"/>
+              </w:tabs>
+              <w:autoSpaceDE w:val="0"/>
+              <w:autoSpaceDN w:val="0"/>
+              <w:adjustRightInd w:val="0"/>
+              <w:spacing w:line="240" w:lineRule="auto"/>
+              <w:rPr>
+                <w:rFonts w:ascii="Georgia" w:hAnsi="Georgia" w:cs="Georgia"/>
+                <w:color w:val="373737"/>
+                <w:sz w:val="20"/>
+                <w:szCs w:val="20"/>
+              </w:rPr>
+            </w:pPr>
+            <w:r>
+              <w:rPr>
+                <w:rFonts w:ascii="Georgia" w:hAnsi="Georgia" w:cs="Georgia"/>
+                <w:color w:val="373737"/>
+                <w:sz w:val="20"/>
+                <w:szCs w:val="20"/>
+              </w:rPr>
+              <w:t>Scaled</w:t>
+            </w:r>
+          </w:p>
+        </w:tc>
+        <w:tc>
+          <w:tcPr>
+            <w:tcW w:w="0" w:type="auto"/>
+            <w:tcMar>
+              <w:top w:w="20" w:type="nil"/>
+              <w:left w:w="20" w:type="nil"/>
+              <w:bottom w:w="20" w:type="nil"/>
+              <w:right w:w="20" w:type="nil"/>
+            </w:tcMar>
+            <w:vAlign w:val="bottom"/>
+          </w:tcPr>
+          <w:p>
+            <w:pPr>
+              <w:widowControl w:val="0"/>
+              <w:tabs>
+                <w:tab w:val="left" w:pos="220"/>
+                <w:tab w:val="left" w:pos="720"/>
+              </w:tabs>
+              <w:autoSpaceDE w:val="0"/>
+              <w:autoSpaceDN w:val="0"/>
+              <w:adjustRightInd w:val="0"/>
+              <w:spacing w:line="240" w:lineRule="auto"/>
+              <w:rPr>
+                <w:rFonts w:ascii="Georgia" w:hAnsi="Georgia" w:cs="Georgia"/>
+                <w:color w:val="373737"/>
+                <w:sz w:val="20"/>
+                <w:szCs w:val="20"/>
+              </w:rPr>
+            </w:pPr>
+            <w:r>
+              <w:rPr>
+                <w:rFonts w:ascii="Georgia" w:hAnsi="Georgia" w:cs="Georgia"/>
+                <w:color w:val="373737"/>
+                <w:sz w:val="20"/>
+                <w:szCs w:val="20"/>
+              </w:rPr>
+              <w:t>Largest first</w:t>
+            </w:r>
+          </w:p>
+        </w:tc>
+        <w:tc>
+          <w:tcPr>
+            <w:tcW w:w="0" w:type="auto"/>
+            <w:tcMar>
+              <w:top w:w="20" w:type="nil"/>
+              <w:left w:w="20" w:type="nil"/>
+              <w:bottom w:w="20" w:type="nil"/>
+              <w:right w:w="20" w:type="nil"/>
+            </w:tcMar>
+            <w:vAlign w:val="bottom"/>
+          </w:tcPr>
+          <w:p>
+            <w:pPr>
+              <w:widowControl w:val="0"/>
+              <w:tabs>
+                <w:tab w:val="left" w:pos="220"/>
+                <w:tab w:val="left" w:pos="720"/>
+              </w:tabs>
+              <w:autoSpaceDE w:val="0"/>
+              <w:autoSpaceDN w:val="0"/>
+              <w:adjustRightInd w:val="0"/>
+              <w:spacing w:line="240" w:lineRule="auto"/>
+              <w:rPr>
+                <w:rFonts w:ascii="Georgia" w:hAnsi="Georgia" w:cs="Georgia"/>
+                <w:color w:val="373737"/>
+                <w:sz w:val="20"/>
+                <w:szCs w:val="20"/>
+              </w:rPr>
+            </w:pPr>
+            <w:r>
+              <w:rPr>
+                <w:rFonts w:ascii="Georgia" w:hAnsi="Georgia" w:cs="Georgia"/>
+                <w:color w:val="373737"/>
+                <w:sz w:val="20"/>
+                <w:szCs w:val="20"/>
+              </w:rPr>
+              <w:t>Sequential</w:t>
+            </w:r>
+          </w:p>
+        </w:tc>
+        <w:tc>
+          <w:tcPr>
+            <w:tcW w:w="0" w:type="auto"/>
+            <w:tcMar>
+              <w:top w:w="20" w:type="nil"/>
+              <w:left w:w="20" w:type="nil"/>
+              <w:bottom w:w="20" w:type="nil"/>
+              <w:right w:w="20" w:type="nil"/>
+            </w:tcMar>
+            <w:vAlign w:val="bottom"/>
+          </w:tcPr>
+          <w:p>
+            <w:pPr>
+              <w:widowControl w:val="0"/>
+              <w:tabs>
+                <w:tab w:val="left" w:pos="220"/>
+                <w:tab w:val="left" w:pos="720"/>
+              </w:tabs>
+              <w:autoSpaceDE w:val="0"/>
+              <w:autoSpaceDN w:val="0"/>
+              <w:adjustRightInd w:val="0"/>
+              <w:spacing w:line="240" w:lineRule="auto"/>
+              <w:rPr>
+                <w:rFonts w:ascii="Georgia" w:hAnsi="Georgia" w:cs="Georgia"/>
+                <w:color w:val="373737"/>
+                <w:sz w:val="20"/>
+                <w:szCs w:val="20"/>
+              </w:rPr>
+            </w:pPr>
+            <w:r>
+              <w:rPr>
+                <w:rFonts w:ascii="Georgia" w:hAnsi="Georgia" w:cs="Georgia"/>
+                <w:color w:val="373737"/>
+                <w:sz w:val="20"/>
+                <w:szCs w:val="20"/>
+              </w:rPr>
+              <w:t>SCL-LRG-SEQ</w:t>
+            </w:r>
+          </w:p>
+        </w:tc>
+      </w:tr>
+      <w:tr>
+        <w:tblPrEx>
+          <w:tblBorders>
+            <w:top w:val="none" w:sz="0" w:space="0" w:color="auto"/>
+          </w:tblBorders>
+        </w:tblPrEx>
+        <w:trPr>
+          <w:jc w:val="center"/>
+        </w:trPr>
+        <w:tc>
+          <w:tcPr>
+            <w:tcW w:w="0" w:type="auto"/>
+            <w:tcMar>
+              <w:top w:w="20" w:type="nil"/>
+              <w:left w:w="20" w:type="nil"/>
+              <w:bottom w:w="20" w:type="nil"/>
+              <w:right w:w="20" w:type="nil"/>
+            </w:tcMar>
+            <w:vAlign w:val="bottom"/>
+          </w:tcPr>
+          <w:p>
+            <w:pPr>
+              <w:widowControl w:val="0"/>
+              <w:tabs>
+                <w:tab w:val="left" w:pos="220"/>
+                <w:tab w:val="left" w:pos="720"/>
+              </w:tabs>
+              <w:autoSpaceDE w:val="0"/>
+              <w:autoSpaceDN w:val="0"/>
+              <w:adjustRightInd w:val="0"/>
+              <w:spacing w:line="240" w:lineRule="auto"/>
+              <w:rPr>
+                <w:rFonts w:ascii="Georgia" w:hAnsi="Georgia" w:cs="Georgia"/>
+                <w:color w:val="373737"/>
+                <w:sz w:val="20"/>
+                <w:szCs w:val="20"/>
+              </w:rPr>
+            </w:pPr>
+            <w:r>
+              <w:rPr>
+                <w:rFonts w:ascii="Georgia" w:hAnsi="Georgia" w:cs="Georgia"/>
+                <w:color w:val="373737"/>
+                <w:sz w:val="20"/>
+                <w:szCs w:val="20"/>
+              </w:rPr>
+              <w:t>Scaled</w:t>
+            </w:r>
+          </w:p>
+        </w:tc>
+        <w:tc>
+          <w:tcPr>
+            <w:tcW w:w="0" w:type="auto"/>
+            <w:tcMar>
+              <w:top w:w="20" w:type="nil"/>
+              <w:left w:w="20" w:type="nil"/>
+              <w:bottom w:w="20" w:type="nil"/>
+              <w:right w:w="20" w:type="nil"/>
+            </w:tcMar>
+            <w:vAlign w:val="bottom"/>
+          </w:tcPr>
+          <w:p>
+            <w:pPr>
+              <w:widowControl w:val="0"/>
+              <w:tabs>
+                <w:tab w:val="left" w:pos="220"/>
+                <w:tab w:val="left" w:pos="720"/>
+              </w:tabs>
+              <w:autoSpaceDE w:val="0"/>
+              <w:autoSpaceDN w:val="0"/>
+              <w:adjustRightInd w:val="0"/>
+              <w:spacing w:line="240" w:lineRule="auto"/>
+              <w:rPr>
+                <w:rFonts w:ascii="Georgia" w:hAnsi="Georgia" w:cs="Georgia"/>
+                <w:color w:val="373737"/>
+                <w:sz w:val="20"/>
+                <w:szCs w:val="20"/>
+              </w:rPr>
+            </w:pPr>
+            <w:r>
+              <w:rPr>
+                <w:rFonts w:ascii="Georgia" w:hAnsi="Georgia" w:cs="Georgia"/>
+                <w:color w:val="373737"/>
+                <w:sz w:val="20"/>
+                <w:szCs w:val="20"/>
+              </w:rPr>
+              <w:t>Random</w:t>
+            </w:r>
+          </w:p>
+        </w:tc>
+        <w:tc>
+          <w:tcPr>
+            <w:tcW w:w="0" w:type="auto"/>
+            <w:tcMar>
+              <w:top w:w="20" w:type="nil"/>
+              <w:left w:w="20" w:type="nil"/>
+              <w:bottom w:w="20" w:type="nil"/>
+              <w:right w:w="20" w:type="nil"/>
+            </w:tcMar>
+            <w:vAlign w:val="bottom"/>
+          </w:tcPr>
+          <w:p>
+            <w:pPr>
+              <w:widowControl w:val="0"/>
+              <w:tabs>
+                <w:tab w:val="left" w:pos="220"/>
+                <w:tab w:val="left" w:pos="720"/>
+              </w:tabs>
+              <w:autoSpaceDE w:val="0"/>
+              <w:autoSpaceDN w:val="0"/>
+              <w:adjustRightInd w:val="0"/>
+              <w:spacing w:line="240" w:lineRule="auto"/>
+              <w:rPr>
+                <w:rFonts w:ascii="Georgia" w:hAnsi="Georgia" w:cs="Georgia"/>
+                <w:color w:val="373737"/>
+                <w:sz w:val="20"/>
+                <w:szCs w:val="20"/>
+              </w:rPr>
+            </w:pPr>
+            <w:r>
+              <w:rPr>
+                <w:rFonts w:ascii="Georgia" w:hAnsi="Georgia" w:cs="Georgia"/>
+                <w:color w:val="373737"/>
+                <w:sz w:val="20"/>
+                <w:szCs w:val="20"/>
+              </w:rPr>
+              <w:t>Sequential</w:t>
+            </w:r>
+          </w:p>
+        </w:tc>
+        <w:tc>
+          <w:tcPr>
+            <w:tcW w:w="0" w:type="auto"/>
+            <w:tcMar>
+              <w:top w:w="20" w:type="nil"/>
+              <w:left w:w="20" w:type="nil"/>
+              <w:bottom w:w="20" w:type="nil"/>
+              <w:right w:w="20" w:type="nil"/>
+            </w:tcMar>
+            <w:vAlign w:val="bottom"/>
+          </w:tcPr>
+          <w:p>
+            <w:pPr>
+              <w:widowControl w:val="0"/>
+              <w:tabs>
+                <w:tab w:val="left" w:pos="220"/>
+                <w:tab w:val="left" w:pos="720"/>
+              </w:tabs>
+              <w:autoSpaceDE w:val="0"/>
+              <w:autoSpaceDN w:val="0"/>
+              <w:adjustRightInd w:val="0"/>
+              <w:spacing w:line="240" w:lineRule="auto"/>
+              <w:rPr>
+                <w:rFonts w:ascii="Georgia" w:hAnsi="Georgia" w:cs="Georgia"/>
+                <w:color w:val="373737"/>
+                <w:sz w:val="20"/>
+                <w:szCs w:val="20"/>
+              </w:rPr>
+            </w:pPr>
+            <w:r>
+              <w:rPr>
+                <w:rFonts w:ascii="Georgia" w:hAnsi="Georgia" w:cs="Georgia"/>
+                <w:color w:val="373737"/>
+                <w:sz w:val="20"/>
+                <w:szCs w:val="20"/>
+              </w:rPr>
+              <w:t>SCL-RND-SEQ</w:t>
+            </w:r>
+          </w:p>
+        </w:tc>
+      </w:tr>
+      <w:tr>
+        <w:tblPrEx>
+          <w:tblBorders>
+            <w:top w:val="none" w:sz="0" w:space="0" w:color="auto"/>
+          </w:tblBorders>
+        </w:tblPrEx>
+        <w:trPr>
+          <w:jc w:val="center"/>
+        </w:trPr>
+        <w:tc>
+          <w:tcPr>
+            <w:tcW w:w="0" w:type="auto"/>
+            <w:tcMar>
+              <w:top w:w="20" w:type="nil"/>
+              <w:left w:w="20" w:type="nil"/>
+              <w:bottom w:w="20" w:type="nil"/>
+              <w:right w:w="20" w:type="nil"/>
+            </w:tcMar>
+            <w:vAlign w:val="bottom"/>
+          </w:tcPr>
+          <w:p>
+            <w:pPr>
+              <w:widowControl w:val="0"/>
+              <w:tabs>
+                <w:tab w:val="left" w:pos="220"/>
+                <w:tab w:val="left" w:pos="720"/>
+              </w:tabs>
+              <w:autoSpaceDE w:val="0"/>
+              <w:autoSpaceDN w:val="0"/>
+              <w:adjustRightInd w:val="0"/>
+              <w:spacing w:line="240" w:lineRule="auto"/>
+              <w:rPr>
+                <w:rFonts w:ascii="Georgia" w:hAnsi="Georgia" w:cs="Georgia"/>
+                <w:color w:val="373737"/>
+                <w:sz w:val="20"/>
+                <w:szCs w:val="20"/>
+              </w:rPr>
+            </w:pPr>
+            <w:r>
+              <w:rPr>
+                <w:rFonts w:ascii="Georgia" w:hAnsi="Georgia" w:cs="Georgia"/>
+                <w:color w:val="373737"/>
+                <w:sz w:val="20"/>
+                <w:szCs w:val="20"/>
+              </w:rPr>
+              <w:t>Scaled</w:t>
+            </w:r>
+          </w:p>
+        </w:tc>
+        <w:tc>
+          <w:tcPr>
+            <w:tcW w:w="0" w:type="auto"/>
+            <w:tcMar>
+              <w:top w:w="20" w:type="nil"/>
+              <w:left w:w="20" w:type="nil"/>
+              <w:bottom w:w="20" w:type="nil"/>
+              <w:right w:w="20" w:type="nil"/>
+            </w:tcMar>
+            <w:vAlign w:val="bottom"/>
+          </w:tcPr>
+          <w:p>
+            <w:pPr>
+              <w:widowControl w:val="0"/>
+              <w:tabs>
+                <w:tab w:val="left" w:pos="220"/>
+                <w:tab w:val="left" w:pos="720"/>
+              </w:tabs>
+              <w:autoSpaceDE w:val="0"/>
+              <w:autoSpaceDN w:val="0"/>
+              <w:adjustRightInd w:val="0"/>
+              <w:spacing w:line="240" w:lineRule="auto"/>
+              <w:rPr>
+                <w:rFonts w:ascii="Georgia" w:hAnsi="Georgia" w:cs="Georgia"/>
+                <w:color w:val="373737"/>
+                <w:sz w:val="20"/>
+                <w:szCs w:val="20"/>
+              </w:rPr>
+            </w:pPr>
+            <w:r>
+              <w:rPr>
+                <w:rFonts w:ascii="Georgia" w:hAnsi="Georgia" w:cs="Georgia"/>
+                <w:color w:val="373737"/>
+                <w:sz w:val="20"/>
+                <w:szCs w:val="20"/>
+              </w:rPr>
+              <w:t>Random</w:t>
+            </w:r>
+          </w:p>
+        </w:tc>
+        <w:tc>
+          <w:tcPr>
+            <w:tcW w:w="0" w:type="auto"/>
+            <w:tcMar>
+              <w:top w:w="20" w:type="nil"/>
+              <w:left w:w="20" w:type="nil"/>
+              <w:bottom w:w="20" w:type="nil"/>
+              <w:right w:w="20" w:type="nil"/>
+            </w:tcMar>
+            <w:vAlign w:val="bottom"/>
+          </w:tcPr>
+          <w:p>
+            <w:pPr>
+              <w:widowControl w:val="0"/>
+              <w:tabs>
+                <w:tab w:val="left" w:pos="220"/>
+                <w:tab w:val="left" w:pos="720"/>
+              </w:tabs>
+              <w:autoSpaceDE w:val="0"/>
+              <w:autoSpaceDN w:val="0"/>
+              <w:adjustRightInd w:val="0"/>
+              <w:spacing w:line="240" w:lineRule="auto"/>
+              <w:rPr>
+                <w:rFonts w:ascii="Georgia" w:hAnsi="Georgia" w:cs="Georgia"/>
+                <w:color w:val="373737"/>
+                <w:sz w:val="20"/>
+                <w:szCs w:val="20"/>
+              </w:rPr>
+            </w:pPr>
+            <w:r>
+              <w:rPr>
+                <w:rFonts w:ascii="Georgia" w:hAnsi="Georgia" w:cs="Georgia"/>
+                <w:color w:val="373737"/>
+                <w:sz w:val="20"/>
+                <w:szCs w:val="20"/>
+              </w:rPr>
+              <w:t>Parallel</w:t>
+            </w:r>
+          </w:p>
+        </w:tc>
+        <w:tc>
+          <w:tcPr>
+            <w:tcW w:w="0" w:type="auto"/>
+            <w:tcMar>
+              <w:top w:w="20" w:type="nil"/>
+              <w:left w:w="20" w:type="nil"/>
+              <w:bottom w:w="20" w:type="nil"/>
+              <w:right w:w="20" w:type="nil"/>
+            </w:tcMar>
+            <w:vAlign w:val="bottom"/>
+          </w:tcPr>
+          <w:p>
+            <w:pPr>
+              <w:widowControl w:val="0"/>
+              <w:tabs>
+                <w:tab w:val="left" w:pos="220"/>
+                <w:tab w:val="left" w:pos="720"/>
+              </w:tabs>
+              <w:autoSpaceDE w:val="0"/>
+              <w:autoSpaceDN w:val="0"/>
+              <w:adjustRightInd w:val="0"/>
+              <w:spacing w:line="240" w:lineRule="auto"/>
+              <w:rPr>
+                <w:rFonts w:ascii="Georgia" w:hAnsi="Georgia" w:cs="Georgia"/>
+                <w:color w:val="373737"/>
+                <w:sz w:val="20"/>
+                <w:szCs w:val="20"/>
+              </w:rPr>
+            </w:pPr>
+            <w:r>
+              <w:rPr>
+                <w:rFonts w:ascii="Georgia" w:hAnsi="Georgia" w:cs="Georgia"/>
+                <w:color w:val="373737"/>
+                <w:sz w:val="20"/>
+                <w:szCs w:val="20"/>
+              </w:rPr>
+              <w:t>SCL-RND-PAR</w:t>
+            </w:r>
+          </w:p>
+        </w:tc>
+      </w:tr>
+      <w:tr>
+        <w:trPr>
+          <w:jc w:val="center"/>
+        </w:trPr>
+        <w:tc>
+          <w:tcPr>
+            <w:tcW w:w="0" w:type="auto"/>
+            <w:tcMar>
+              <w:top w:w="20" w:type="nil"/>
+              <w:left w:w="20" w:type="nil"/>
+              <w:bottom w:w="20" w:type="nil"/>
+              <w:right w:w="20" w:type="nil"/>
+            </w:tcMar>
+            <w:vAlign w:val="bottom"/>
+          </w:tcPr>
+          <w:p>
+            <w:pPr>
+              <w:widowControl w:val="0"/>
+              <w:tabs>
+                <w:tab w:val="left" w:pos="220"/>
+                <w:tab w:val="left" w:pos="720"/>
+              </w:tabs>
+              <w:autoSpaceDE w:val="0"/>
+              <w:autoSpaceDN w:val="0"/>
+              <w:adjustRightInd w:val="0"/>
+              <w:spacing w:line="240" w:lineRule="auto"/>
+              <w:rPr>
+                <w:rFonts w:ascii="Georgia" w:hAnsi="Georgia" w:cs="Georgia"/>
+                <w:color w:val="373737"/>
+                <w:sz w:val="20"/>
+                <w:szCs w:val="20"/>
+              </w:rPr>
+            </w:pPr>
+            <w:r>
+              <w:rPr>
+                <w:rFonts w:ascii="Georgia" w:hAnsi="Georgia" w:cs="Georgia"/>
+                <w:color w:val="373737"/>
+                <w:sz w:val="20"/>
+                <w:szCs w:val="20"/>
+              </w:rPr>
+              <w:t>Scaled-Kahan</w:t>
+            </w:r>
+          </w:p>
+        </w:tc>
+        <w:tc>
+          <w:tcPr>
+            <w:tcW w:w="0" w:type="auto"/>
+            <w:tcMar>
+              <w:top w:w="20" w:type="nil"/>
+              <w:left w:w="20" w:type="nil"/>
+              <w:bottom w:w="20" w:type="nil"/>
+              <w:right w:w="20" w:type="nil"/>
+            </w:tcMar>
+            <w:vAlign w:val="bottom"/>
+          </w:tcPr>
+          <w:p>
+            <w:pPr>
+              <w:widowControl w:val="0"/>
+              <w:tabs>
+                <w:tab w:val="left" w:pos="220"/>
+                <w:tab w:val="left" w:pos="720"/>
+              </w:tabs>
+              <w:autoSpaceDE w:val="0"/>
+              <w:autoSpaceDN w:val="0"/>
+              <w:adjustRightInd w:val="0"/>
+              <w:spacing w:line="240" w:lineRule="auto"/>
+              <w:rPr>
+                <w:rFonts w:ascii="Georgia" w:hAnsi="Georgia" w:cs="Georgia"/>
+                <w:color w:val="373737"/>
+                <w:sz w:val="20"/>
+                <w:szCs w:val="20"/>
+              </w:rPr>
+            </w:pPr>
+            <w:r>
+              <w:rPr>
+                <w:rFonts w:ascii="Georgia" w:hAnsi="Georgia" w:cs="Georgia"/>
+                <w:color w:val="373737"/>
+                <w:sz w:val="20"/>
+                <w:szCs w:val="20"/>
+              </w:rPr>
+              <w:t>Random</w:t>
+            </w:r>
+          </w:p>
+        </w:tc>
+        <w:tc>
+          <w:tcPr>
+            <w:tcW w:w="0" w:type="auto"/>
+            <w:tcMar>
+              <w:top w:w="20" w:type="nil"/>
+              <w:left w:w="20" w:type="nil"/>
+              <w:bottom w:w="20" w:type="nil"/>
+              <w:right w:w="20" w:type="nil"/>
+            </w:tcMar>
+            <w:vAlign w:val="bottom"/>
+          </w:tcPr>
+          <w:p>
+            <w:pPr>
+              <w:widowControl w:val="0"/>
+              <w:tabs>
+                <w:tab w:val="left" w:pos="220"/>
+                <w:tab w:val="left" w:pos="720"/>
+              </w:tabs>
+              <w:autoSpaceDE w:val="0"/>
+              <w:autoSpaceDN w:val="0"/>
+              <w:adjustRightInd w:val="0"/>
+              <w:spacing w:line="240" w:lineRule="auto"/>
+              <w:rPr>
+                <w:rFonts w:ascii="Georgia" w:hAnsi="Georgia" w:cs="Georgia"/>
+                <w:color w:val="373737"/>
+                <w:sz w:val="20"/>
+                <w:szCs w:val="20"/>
+              </w:rPr>
+            </w:pPr>
+            <w:r>
+              <w:rPr>
+                <w:rFonts w:ascii="Georgia" w:hAnsi="Georgia" w:cs="Georgia"/>
+                <w:color w:val="373737"/>
+                <w:sz w:val="20"/>
+                <w:szCs w:val="20"/>
+              </w:rPr>
+              <w:t>Sequential</w:t>
+            </w:r>
+          </w:p>
+        </w:tc>
+        <w:tc>
+          <w:tcPr>
+            <w:tcW w:w="0" w:type="auto"/>
+            <w:tcMar>
+              <w:top w:w="20" w:type="nil"/>
+              <w:left w:w="20" w:type="nil"/>
+              <w:bottom w:w="20" w:type="nil"/>
+              <w:right w:w="20" w:type="nil"/>
+            </w:tcMar>
+            <w:vAlign w:val="bottom"/>
+          </w:tcPr>
+          <w:p>
+            <w:pPr>
+              <w:widowControl w:val="0"/>
+              <w:tabs>
+                <w:tab w:val="left" w:pos="220"/>
+                <w:tab w:val="left" w:pos="720"/>
+              </w:tabs>
+              <w:autoSpaceDE w:val="0"/>
+              <w:autoSpaceDN w:val="0"/>
+              <w:adjustRightInd w:val="0"/>
+              <w:spacing w:line="240" w:lineRule="auto"/>
+              <w:rPr>
+                <w:rFonts w:ascii="Georgia" w:hAnsi="Georgia" w:cs="Georgia"/>
+                <w:color w:val="373737"/>
+                <w:sz w:val="20"/>
+                <w:szCs w:val="20"/>
+              </w:rPr>
+            </w:pPr>
+            <w:r>
+              <w:rPr>
+                <w:rFonts w:ascii="Georgia" w:hAnsi="Georgia" w:cs="Georgia"/>
+                <w:color w:val="373737"/>
+                <w:sz w:val="20"/>
+                <w:szCs w:val="20"/>
+              </w:rPr>
+              <w:t>SCLK-RND-SEQ</w:t>
+            </w:r>
+          </w:p>
+        </w:tc>
+      </w:tr>
+    </w:tbl>
+    <w:p>
+      <w:pPr>
+        <w:pStyle w:val="Heading3"/>
+        <w:spacing w:line="240" w:lineRule="auto"/>
+      </w:pPr>
+      <w:r>
+        <w:t>Experiment Summary:</w:t>
+      </w:r>
+    </w:p>
+    <w:p>
+      <w:pPr>
+        <w:spacing w:after="0" w:line="240" w:lineRule="auto"/>
+      </w:pPr>
+    </w:p>
+    <w:p>
+      <w:pPr>
+        <w:spacing w:after="0" w:line="240" w:lineRule="auto"/>
+      </w:pPr>
+      <w:r>
+        <w:t>We see from the graph that:</w:t>
+      </w:r>
+    </w:p>
+    <w:p>
+      <w:pPr>
+        <w:pStyle w:val="ListParagraph"/>
+        <w:numPr>
+          <w:ilvl w:val="0"/>
+          <w:numId w:val="2"/>
+        </w:numPr>
+        <w:spacing w:after="0" w:line="240" w:lineRule="auto"/>
+      </w:pPr>
+      <w:r>
+        <w:t>The Kah</w:t>
+      </w:r>
+      <w:r>
+        <w:t>a</w:t>
+      </w:r>
+      <w:r>
+        <w:t xml:space="preserve">n algorithm used with random summation order (SCLK-RND-SEQ), shown in orange with short dashes and circle marker, maintains </w:t>
+      </w:r>
+      <w:r>
+        <w:t>almost</w:t>
+      </w:r>
+      <w:r>
+        <w:t xml:space="preserve"> zero relative error.</w:t>
+      </w:r>
+    </w:p>
+    <w:p>
+      <w:pPr>
+        <w:pStyle w:val="ListParagraph"/>
+        <w:numPr>
+          <w:ilvl w:val="0"/>
+          <w:numId w:val="2"/>
+        </w:numPr>
+        <w:spacing w:after="0" w:line="240" w:lineRule="auto"/>
+      </w:pPr>
+      <w:r>
+        <w:t>Adding from smallest to largest value (SCL-SML-SEQ), shown in green with a rectangle marker, also maintains zero relative error.</w:t>
+      </w:r>
+    </w:p>
+    <w:p>
+      <w:pPr>
+        <w:pStyle w:val="ListParagraph"/>
+        <w:numPr>
+          <w:ilvl w:val="0"/>
+          <w:numId w:val="2"/>
+        </w:numPr>
+        <w:spacing w:after="0" w:line="240" w:lineRule="auto"/>
+      </w:pPr>
+      <w:r>
+        <w:t xml:space="preserve">Adding in parallel (7 threads in this case) lowers the relative error, but does not </w:t>
+      </w:r>
+      <w:r>
+        <w:t>eliminate</w:t>
+      </w:r>
+      <w:r>
+        <w:t xml:space="preserve"> it. Shown in purple with solid line and square marker.</w:t>
+      </w:r>
+    </w:p>
+    <w:p>
+      <w:pPr>
+        <w:pStyle w:val="ListParagraph"/>
+        <w:numPr>
+          <w:ilvl w:val="0"/>
+          <w:numId w:val="2"/>
+        </w:numPr>
+        <w:spacing w:after="0" w:line="240" w:lineRule="auto"/>
+      </w:pPr>
+      <w:r>
+        <w:t>Finally, adding in random order shows the greatest error. Shown in read with short dashes and triangle marker.</w:t>
+      </w:r>
+    </w:p>
+    <w:p>
+      <w:pPr>
+        <w:spacing w:after="0" w:line="240" w:lineRule="auto"/>
+      </w:pPr>
+    </w:p>
+    <w:p>
+      <w:pPr>
+        <w:spacing w:after="0" w:line="240" w:lineRule="auto"/>
+      </w:pPr>
+      <w:r>
+        <w:t>The next graph summarizes the overall accuracy in terms of sig</w:t>
+      </w:r>
+      <w:r>
+        <w:t>nificant digits:</w:t>
+      </w:r>
+    </w:p>
+    <w:p>
+      <w:pPr>
+        <w:spacing w:after="0" w:line="240" w:lineRule="auto"/>
+      </w:pPr>
+    </w:p>
+    <w:p>
+      <w:pPr>
+        <w:spacing w:after="0" w:line="240" w:lineRule="auto"/>
+      </w:pPr>
+      <w:r>
+        <w:rPr>
+          <w:noProof/>
+        </w:rPr>
+        <w:t>`</w:t>
+      </w:r>
+      <w:r>
+        <w:rPr>
+          <w:noProof/>
+        </w:rPr>
+        <w:drawing>
+          <wp:inline distT="0" distB="0" distL="0" distR="0" wp14:anchorId="49AAED6B" wp14:editId="3D63109E">
+            <wp:extent cx="5032550" cy="3253740"/>
+            <wp:effectExtent l="0" t="0" r="0" b="3810"/>
+            <wp:docPr id="3" name="Picture 3"/>
+            <wp:cNvGraphicFramePr>
+              <a:graphicFrameLocks xmlns:a="http://schemas.openxmlformats.org/drawingml/2006/main" noChangeAspect="1"/>
+            </wp:cNvGraphicFramePr>
+            <a:graphic xmlns:a="http://schemas.openxmlformats.org/drawingml/2006/main">
+              <a:graphicData uri="http://schemas.openxmlformats.org/drawingml/2006/picture">
+                <pic:pic xmlns:pic="http://schemas.openxmlformats.org/drawingml/2006/picture">
+                  <pic:nvPicPr>
+                    <pic:cNvPr id="0" name="Picture 3"/>
+                    <pic:cNvPicPr>
+                      <a:picLocks noChangeAspect="1" noChangeArrowheads="1"/>
+                    </pic:cNvPicPr>
+                  </pic:nvPicPr>
+                  <pic:blipFill>
+                    <a:blip r:embed="rId13" cstate="print">
+                      <a:extLst>
+                        <a:ext uri="{28A0092B-C50C-407E-A947-70E740481C1C}">
+                          <a14:useLocalDpi xmlns:a14="http://schemas.microsoft.com/office/drawing/2010/main" val="0"/>
+                        </a:ext>
+                      </a:extLst>
+                    </a:blip>
+                    <a:srcRect/>
+                    <a:stretch>
+                      <a:fillRect/>
+                    </a:stretch>
+                  </pic:blipFill>
+                  <pic:spPr bwMode="auto">
+                    <a:xfrm>
+                      <a:off x="0" y="0"/>
+                      <a:ext cx="5035418" cy="3255594"/>
+                    </a:xfrm>
+                    <a:prstGeom prst="rect">
+                      <a:avLst/>
+                    </a:prstGeom>
+                    <a:noFill/>
+                  </pic:spPr>
+                </pic:pic>
+              </a:graphicData>
+            </a:graphic>
+          </wp:inline>
+        </w:drawing>
+      </w:r>
+    </w:p>
+    <w:p>
+      <w:pPr>
+        <w:spacing w:after="0" w:line="240" w:lineRule="auto"/>
+      </w:pPr>
+    </w:p>
+    <w:p>
+      <w:pPr>
+        <w:spacing w:after="0" w:line="240" w:lineRule="auto"/>
+      </w:pPr>
+      <w:r>
+        <w:lastRenderedPageBreak/>
+        <w:t>This graph shows we lose nearly four significant digits when summing the 100,000,000 scaled integers randomly. Parallelization helps a little because it divides the larger summation into roughly equal smaller summations (7 in this case.) If we employ a mathematical correction like Kahan summation, we are able to limit relative error.</w:t>
+      </w:r>
+    </w:p>
+    <w:p>
+      <w:pPr>
+        <w:spacing w:after="0" w:line="240" w:lineRule="auto"/>
+      </w:pPr>
+    </w:p>
+    <w:p>
+      <w:pPr>
+        <w:spacing w:after="0" w:line="240" w:lineRule="auto"/>
+      </w:pPr>
+      <w:r>
+        <w:t>Lessons Learned</w:t>
+      </w:r>
+    </w:p>
+    <w:p>
+      <w:pPr>
+        <w:spacing w:after="0" w:line="240" w:lineRule="auto"/>
+      </w:pPr>
+      <w:r>
+        <w:t xml:space="preserve">This experiment suggests loss of accuracy occurs with as few as 100,000 summations, and becomes significant at 100,000,000 summations. A shorter sequence of entries with greater variability would show this behavior sooner (e.g., sums of squares.) We also see that summation order and addition </w:t>
+      </w:r>
+      <w:r>
+        <w:t>technique</w:t>
+      </w:r>
+      <w:r>
+        <w:t xml:space="preserve"> influences the accuracy of the result</w:t>
+      </w:r>
+      <w:r>
+        <w:t>. In general, should try to:</w:t>
+      </w:r>
+    </w:p>
+    <w:p>
+      <w:pPr>
+        <w:pStyle w:val="ListParagraph"/>
+        <w:numPr>
+          <w:ilvl w:val="0"/>
+          <w:numId w:val="3"/>
+        </w:numPr>
+        <w:spacing w:after="0" w:line="240" w:lineRule="auto"/>
+      </w:pPr>
+      <w:r>
+        <w:t>Limit the length of sequences (parallelize.)</w:t>
+      </w:r>
+    </w:p>
+    <w:p>
+      <w:pPr>
+        <w:pStyle w:val="ListParagraph"/>
+        <w:numPr>
+          <w:ilvl w:val="0"/>
+          <w:numId w:val="3"/>
+        </w:numPr>
+        <w:spacing w:after="0" w:line="240" w:lineRule="auto"/>
+      </w:pPr>
+      <w:r>
+        <w:t>Order addition from smallest to largest where possible.</w:t>
+      </w:r>
+    </w:p>
+    <w:p>
+      <w:pPr>
+        <w:pStyle w:val="ListParagraph"/>
+        <w:numPr>
+          <w:ilvl w:val="0"/>
+          <w:numId w:val="3"/>
+        </w:numPr>
+        <w:spacing w:after="0" w:line="240" w:lineRule="auto"/>
+      </w:pPr>
+      <w:r>
+        <w:t>Employ mathematical corrections in the addition process.</w:t>
+      </w:r>
+    </w:p>
+    <w:p>
+      <w:pPr>
+        <w:spacing w:after="0" w:line="240" w:lineRule="auto"/>
+      </w:pPr>
+    </w:p>
+    <w:p>
+      <w:pPr>
+        <w:spacing w:after="0" w:line="240" w:lineRule="auto"/>
+      </w:pPr>
+    </w:p>
+    <w:p>
+      <w:pPr>
+        <w:spacing w:after="0" w:line="240" w:lineRule="auto"/>
+      </w:pPr>
+    </w:p>
+    <w:p>
+      <w:pPr>
+        <w:spacing w:after="0" w:line="240" w:lineRule="auto"/>
+      </w:pPr>
+    </w:p>
+    <w:p>
+      <w:pPr>
+        <w:spacing w:after="0" w:line="240" w:lineRule="auto"/>
+      </w:pPr>
+    </w:p>
+    <w:p>
+      <w:pPr>
+        <w:spacing w:after="0" w:line="240" w:lineRule="auto"/>
+      </w:pPr>
+    </w:p>
+    <w:p>
+      <w:pPr>
+        <w:spacing w:after="0" w:line="240" w:lineRule="auto"/>
+      </w:pPr>
+    </w:p>
+    <w:p>
+      <w:pPr>
+        <w:spacing w:after="0" w:line="240" w:lineRule="auto"/>
+      </w:pPr>
+    </w:p>
+    <w:p>
+      <w:pPr>
+        <w:spacing w:after="0" w:line="240" w:lineRule="auto"/>
+      </w:pPr>
+    </w:p>
+    <w:p>
+      <w:pPr>
+        <w:spacing w:after="0" w:line="240" w:lineRule="auto"/>
+      </w:pPr>
+    </w:p>
+    <w:p>
+      <w:pPr>
+        <w:spacing w:after="0" w:line="240" w:lineRule="auto"/>
+      </w:pPr>
+    </w:p>
+    <w:p>
+      <w:pPr>
+        <w:spacing w:after="0" w:line="240" w:lineRule="auto"/>
+      </w:pPr>
+    </w:p>
+    <w:p>
+      <w:pPr>
+        <w:spacing w:after="0" w:line="240" w:lineRule="auto"/>
+      </w:pPr>
+    </w:p>
+    <w:p>
+      <w:pPr>
+        <w:spacing w:after="0" w:line="240" w:lineRule="auto"/>
+      </w:pPr>
+    </w:p>
+    <w:p>
+      <w:pPr>
+        <w:spacing w:after="0" w:line="240" w:lineRule="auto"/>
+      </w:pPr>
+      <w:proofErr w:type="spellStart"/>
+      <w:proofErr w:type="gramStart"/>
+      <w:r>
+        <w:t>dfdfsdfsdf</w:t>
+      </w:r>
+      <w:proofErr w:type="spellEnd"/>
+      <w:proofErr w:type="gramEnd"/>
+    </w:p>
+    <w:p>
+      <w:pPr>
+        <w:spacing w:after="0" w:line="240" w:lineRule="auto"/>
+      </w:pPr>
+    </w:p>
+    <w:p>
+      <w:pPr>
+        <w:spacing w:after="0" w:line="240" w:lineRule="auto"/>
+      </w:pPr>
+    </w:p>
+    <w:p>
+      <w:pPr>
+        <w:spacing w:after="0" w:line="240" w:lineRule="auto"/>
+      </w:pPr>
+    </w:p>
+    <w:p>
+      <w:pPr>
+        <w:spacing w:after="0" w:line="240" w:lineRule="auto"/>
+      </w:pPr>
+    </w:p>
+    <w:p>
+      <w:pPr>
+        <w:spacing w:after="0" w:line="240" w:lineRule="auto"/>
+      </w:pPr>
+    </w:p>
+    <w:p>
+      <w:pPr>
+        <w:spacing w:after="0" w:line="240" w:lineRule="auto"/>
+      </w:pPr>
+    </w:p>
+    <w:p>
+      <w:pPr>
+        <w:spacing w:after="0" w:line="240" w:lineRule="auto"/>
+      </w:pPr>
+    </w:p>
+    <w:p>
+      <w:pPr>
+        <w:spacing w:after="0" w:line="240" w:lineRule="auto"/>
+      </w:pPr>
+    </w:p>
+    <w:p>
+      <w:pPr>
+        <w:spacing w:after="0" w:line="240" w:lineRule="auto"/>
+      </w:pPr>
+    </w:p>
+    <w:p>
+      <w:pPr>
+        <w:spacing w:after="0" w:line="240" w:lineRule="auto"/>
+      </w:pPr>
+    </w:p>
+    <w:p>
+      <w:pPr>
+        <w:spacing w:after="0" w:line="240" w:lineRule="auto"/>
+      </w:pPr>
+      <w:r>
+        <w:t xml:space="preserve">Note </w:t>
+      </w:r>
+      <w:r>
+        <w:rPr>
+          <w:b/>
+          <w:i/>
+          <w:color w:val="FF0000"/>
+        </w:rPr>
+        <w:t>33</w:t>
+      </w:r>
+      <w:r>
+        <w:t>:</w:t>
+      </w:r>
+    </w:p>
+    <w:p>
+      <w:pPr>
+        <w:spacing w:after="0" w:line="240" w:lineRule="auto"/>
+      </w:pPr>
+    </w:p>
+    <w:p>
+      <w:pPr>
+        <w:spacing w:after="0" w:line="240" w:lineRule="auto"/>
+      </w:pPr>
+      <w:r>
+        <w:t xml:space="preserve">Let RE be the relative error for adding n values of size </w:t>
+      </w:r>
+      <w:r>
+        <w:rPr>
+          <w:rFonts w:cstheme="minorHAnsi"/>
+        </w:rPr>
+        <w:t>α</w:t>
+      </w:r>
+      <w:r>
+        <w:t xml:space="preserve">, where n &gt;&gt; 1 and </w:t>
+      </w:r>
+      <w:r>
+        <w:rPr>
+          <w:rFonts w:cstheme="minorHAnsi"/>
+        </w:rPr>
+        <w:t>α</w:t>
+      </w:r>
+      <w:r>
+        <w:t xml:space="preserve"> &lt;&lt; 1. Furthermore, let F represent </w:t>
+      </w:r>
+      <w:proofErr w:type="gramStart"/>
+      <w:r>
+        <w:t>the of</w:t>
+      </w:r>
+      <w:proofErr w:type="gramEnd"/>
+      <w:r>
+        <w:t xml:space="preserve"> the first four terms in the motivating example in the </w:t>
+      </w:r>
+      <w:r>
+        <w:rPr>
+          <w:b/>
+        </w:rPr>
+        <w:t>Background</w:t>
+      </w:r>
+      <w:r>
+        <w:t xml:space="preserve"> section. Then:</w:t>
+      </w:r>
+    </w:p>
+    <w:p>
+      <w:pPr>
+        <w:pStyle w:val="ListParagraph"/>
+        <w:numPr>
+          <w:ilvl w:val="0"/>
+          <w:numId w:val="1"/>
+        </w:numPr>
+        <w:spacing w:after="0" w:line="240" w:lineRule="auto"/>
+      </w:pPr>
+      <w:r>
+        <w:t xml:space="preserve">RE(n) = - (n * </w:t>
+      </w:r>
+      <w:r>
+        <w:rPr>
+          <w:rFonts w:cstheme="minorHAnsi"/>
+        </w:rPr>
+        <w:t>α</w:t>
+      </w:r>
+      <w:r>
+        <w:t xml:space="preserve">) / (F + n * </w:t>
+      </w:r>
+      <w:r>
+        <w:rPr>
+          <w:rFonts w:cstheme="minorHAnsi"/>
+        </w:rPr>
+        <w:t>α</w:t>
+      </w:r>
+      <w:r>
+        <w:t xml:space="preserve">) = -1 / (1 + F / (n * </w:t>
+      </w:r>
+      <w:r>
+        <w:rPr>
+          <w:rFonts w:cstheme="minorHAnsi"/>
+        </w:rPr>
+        <w:t>α</w:t>
+      </w:r>
+      <w:r>
+        <w:rPr>
+          <w:rFonts w:cstheme="minorHAnsi"/>
+        </w:rPr>
+        <w:t xml:space="preserve">)) </w:t>
+      </w:r>
+      <w:r>
+        <w:rPr>
+          <w:rFonts w:cstheme="minorHAnsi"/>
+        </w:rPr>
+        <w:t xml:space="preserve">= </w:t>
+      </w:r>
+      <w:proofErr w:type="spellStart"/>
+      <w:r>
+        <w:rPr>
+          <w:rFonts w:cstheme="minorHAnsi"/>
+        </w:rPr>
+        <w:t>lim</w:t>
+      </w:r>
+      <w:proofErr w:type="spellEnd"/>
+      <w:r>
+        <w:rPr>
+          <w:rFonts w:cstheme="minorHAnsi"/>
+        </w:rPr>
+        <w:t>(n -&gt; ∞) { -1 / 1} = -100%</w:t>
+      </w:r>
     </w:p>
     <w:sectPr>
       <w:pgSz w:w="12240" w:h="15840"/>
@@ -3486,6 +5452,475 @@
     </w:p>
   </w:footnote>
 </w:footnotes>
+</file>
+
+<file path=word/numbering.xml><?xml version="1.0" encoding="utf-8"?>
+<w:numbering xmlns:wpc="http://schemas.microsoft.com/office/word/2010/wordprocessingCanvas" xmlns:mc="http://schemas.openxmlformats.org/markup-compatibility/2006" xmlns:o="urn:schemas-microsoft-com:office:office" xmlns:r="http://schemas.openxmlformats.org/officeDocument/2006/relationships" xmlns:m="http://schemas.openxmlformats.org/officeDocument/2006/math" xmlns:v="urn:schemas-microsoft-com:vml" xmlns:wp14="http://schemas.microsoft.com/office/word/2010/wordprocessingDrawing" xmlns:wp="http://schemas.openxmlformats.org/drawingml/2006/wordprocessingDrawing" xmlns:w10="urn:schemas-microsoft-com:office:word" xmlns:w="http://schemas.openxmlformats.org/wordprocessingml/2006/main" xmlns:w14="http://schemas.microsoft.com/office/word/2010/wordml" xmlns:wpg="http://schemas.microsoft.com/office/word/2010/wordprocessingGroup" xmlns:wpi="http://schemas.microsoft.com/office/word/2010/wordprocessingInk" xmlns:wne="http://schemas.microsoft.com/office/word/2006/wordml" xmlns:wps="http://schemas.microsoft.com/office/word/2010/wordprocessingShape" mc:Ignorable="w14 wp14">
+  <w:abstractNum w:abstractNumId="0">
+    <w:nsid w:val="1D142C2C"/>
+    <w:multiLevelType w:val="hybridMultilevel"/>
+    <w:tmpl w:val="7F1CEE18"/>
+    <w:lvl w:ilvl="0" w:tplc="04090001">
+      <w:start w:val="1"/>
+      <w:numFmt w:val="bullet"/>
+      <w:lvlText w:val=""/>
+      <w:lvlJc w:val="left"/>
+      <w:pPr>
+        <w:ind w:left="720" w:hanging="360"/>
+      </w:pPr>
+      <w:rPr>
+        <w:rFonts w:ascii="Symbol" w:hAnsi="Symbol" w:hint="default"/>
+      </w:rPr>
+    </w:lvl>
+    <w:lvl w:ilvl="1" w:tplc="04090003" w:tentative="1">
+      <w:start w:val="1"/>
+      <w:numFmt w:val="bullet"/>
+      <w:lvlText w:val="o"/>
+      <w:lvlJc w:val="left"/>
+      <w:pPr>
+        <w:ind w:left="1440" w:hanging="360"/>
+      </w:pPr>
+      <w:rPr>
+        <w:rFonts w:ascii="Courier New" w:hAnsi="Courier New" w:cs="Courier New" w:hint="default"/>
+      </w:rPr>
+    </w:lvl>
+    <w:lvl w:ilvl="2" w:tplc="04090005" w:tentative="1">
+      <w:start w:val="1"/>
+      <w:numFmt w:val="bullet"/>
+      <w:lvlText w:val=""/>
+      <w:lvlJc w:val="left"/>
+      <w:pPr>
+        <w:ind w:left="2160" w:hanging="360"/>
+      </w:pPr>
+      <w:rPr>
+        <w:rFonts w:ascii="Wingdings" w:hAnsi="Wingdings" w:hint="default"/>
+      </w:rPr>
+    </w:lvl>
+    <w:lvl w:ilvl="3" w:tplc="04090001" w:tentative="1">
+      <w:start w:val="1"/>
+      <w:numFmt w:val="bullet"/>
+      <w:lvlText w:val=""/>
+      <w:lvlJc w:val="left"/>
+      <w:pPr>
+        <w:ind w:left="2880" w:hanging="360"/>
+      </w:pPr>
+      <w:rPr>
+        <w:rFonts w:ascii="Symbol" w:hAnsi="Symbol" w:hint="default"/>
+      </w:rPr>
+    </w:lvl>
+    <w:lvl w:ilvl="4" w:tplc="04090003" w:tentative="1">
+      <w:start w:val="1"/>
+      <w:numFmt w:val="bullet"/>
+      <w:lvlText w:val="o"/>
+      <w:lvlJc w:val="left"/>
+      <w:pPr>
+        <w:ind w:left="3600" w:hanging="360"/>
+      </w:pPr>
+      <w:rPr>
+        <w:rFonts w:ascii="Courier New" w:hAnsi="Courier New" w:cs="Courier New" w:hint="default"/>
+      </w:rPr>
+    </w:lvl>
+    <w:lvl w:ilvl="5" w:tplc="04090005" w:tentative="1">
+      <w:start w:val="1"/>
+      <w:numFmt w:val="bullet"/>
+      <w:lvlText w:val=""/>
+      <w:lvlJc w:val="left"/>
+      <w:pPr>
+        <w:ind w:left="4320" w:hanging="360"/>
+      </w:pPr>
+      <w:rPr>
+        <w:rFonts w:ascii="Wingdings" w:hAnsi="Wingdings" w:hint="default"/>
+      </w:rPr>
+    </w:lvl>
+    <w:lvl w:ilvl="6" w:tplc="04090001" w:tentative="1">
+      <w:start w:val="1"/>
+      <w:numFmt w:val="bullet"/>
+      <w:lvlText w:val=""/>
+      <w:lvlJc w:val="left"/>
+      <w:pPr>
+        <w:ind w:left="5040" w:hanging="360"/>
+      </w:pPr>
+      <w:rPr>
+        <w:rFonts w:ascii="Symbol" w:hAnsi="Symbol" w:hint="default"/>
+      </w:rPr>
+    </w:lvl>
+    <w:lvl w:ilvl="7" w:tplc="04090003" w:tentative="1">
+      <w:start w:val="1"/>
+      <w:numFmt w:val="bullet"/>
+      <w:lvlText w:val="o"/>
+      <w:lvlJc w:val="left"/>
+      <w:pPr>
+        <w:ind w:left="5760" w:hanging="360"/>
+      </w:pPr>
+      <w:rPr>
+        <w:rFonts w:ascii="Courier New" w:hAnsi="Courier New" w:cs="Courier New" w:hint="default"/>
+      </w:rPr>
+    </w:lvl>
+    <w:lvl w:ilvl="8" w:tplc="04090005" w:tentative="1">
+      <w:start w:val="1"/>
+      <w:numFmt w:val="bullet"/>
+      <w:lvlText w:val=""/>
+      <w:lvlJc w:val="left"/>
+      <w:pPr>
+        <w:ind w:left="6480" w:hanging="360"/>
+      </w:pPr>
+      <w:rPr>
+        <w:rFonts w:ascii="Wingdings" w:hAnsi="Wingdings" w:hint="default"/>
+      </w:rPr>
+    </w:lvl>
+  </w:abstractNum>
+  <w:abstractNum w:abstractNumId="1">
+    <w:nsid w:val="295C5CE7"/>
+    <w:multiLevelType w:val="hybridMultilevel"/>
+    <w:tmpl w:val="C7CA2116"/>
+    <w:lvl w:ilvl="0" w:tplc="04090001">
+      <w:start w:val="1"/>
+      <w:numFmt w:val="bullet"/>
+      <w:lvlText w:val=""/>
+      <w:lvlJc w:val="left"/>
+      <w:pPr>
+        <w:ind w:left="720" w:hanging="360"/>
+      </w:pPr>
+      <w:rPr>
+        <w:rFonts w:ascii="Symbol" w:hAnsi="Symbol" w:hint="default"/>
+      </w:rPr>
+    </w:lvl>
+    <w:lvl w:ilvl="1" w:tplc="04090003" w:tentative="1">
+      <w:start w:val="1"/>
+      <w:numFmt w:val="bullet"/>
+      <w:lvlText w:val="o"/>
+      <w:lvlJc w:val="left"/>
+      <w:pPr>
+        <w:ind w:left="1440" w:hanging="360"/>
+      </w:pPr>
+      <w:rPr>
+        <w:rFonts w:ascii="Courier New" w:hAnsi="Courier New" w:cs="Courier New" w:hint="default"/>
+      </w:rPr>
+    </w:lvl>
+    <w:lvl w:ilvl="2" w:tplc="04090005" w:tentative="1">
+      <w:start w:val="1"/>
+      <w:numFmt w:val="bullet"/>
+      <w:lvlText w:val=""/>
+      <w:lvlJc w:val="left"/>
+      <w:pPr>
+        <w:ind w:left="2160" w:hanging="360"/>
+      </w:pPr>
+      <w:rPr>
+        <w:rFonts w:ascii="Wingdings" w:hAnsi="Wingdings" w:hint="default"/>
+      </w:rPr>
+    </w:lvl>
+    <w:lvl w:ilvl="3" w:tplc="04090001" w:tentative="1">
+      <w:start w:val="1"/>
+      <w:numFmt w:val="bullet"/>
+      <w:lvlText w:val=""/>
+      <w:lvlJc w:val="left"/>
+      <w:pPr>
+        <w:ind w:left="2880" w:hanging="360"/>
+      </w:pPr>
+      <w:rPr>
+        <w:rFonts w:ascii="Symbol" w:hAnsi="Symbol" w:hint="default"/>
+      </w:rPr>
+    </w:lvl>
+    <w:lvl w:ilvl="4" w:tplc="04090003" w:tentative="1">
+      <w:start w:val="1"/>
+      <w:numFmt w:val="bullet"/>
+      <w:lvlText w:val="o"/>
+      <w:lvlJc w:val="left"/>
+      <w:pPr>
+        <w:ind w:left="3600" w:hanging="360"/>
+      </w:pPr>
+      <w:rPr>
+        <w:rFonts w:ascii="Courier New" w:hAnsi="Courier New" w:cs="Courier New" w:hint="default"/>
+      </w:rPr>
+    </w:lvl>
+    <w:lvl w:ilvl="5" w:tplc="04090005" w:tentative="1">
+      <w:start w:val="1"/>
+      <w:numFmt w:val="bullet"/>
+      <w:lvlText w:val=""/>
+      <w:lvlJc w:val="left"/>
+      <w:pPr>
+        <w:ind w:left="4320" w:hanging="360"/>
+      </w:pPr>
+      <w:rPr>
+        <w:rFonts w:ascii="Wingdings" w:hAnsi="Wingdings" w:hint="default"/>
+      </w:rPr>
+    </w:lvl>
+    <w:lvl w:ilvl="6" w:tplc="04090001" w:tentative="1">
+      <w:start w:val="1"/>
+      <w:numFmt w:val="bullet"/>
+      <w:lvlText w:val=""/>
+      <w:lvlJc w:val="left"/>
+      <w:pPr>
+        <w:ind w:left="5040" w:hanging="360"/>
+      </w:pPr>
+      <w:rPr>
+        <w:rFonts w:ascii="Symbol" w:hAnsi="Symbol" w:hint="default"/>
+      </w:rPr>
+    </w:lvl>
+    <w:lvl w:ilvl="7" w:tplc="04090003" w:tentative="1">
+      <w:start w:val="1"/>
+      <w:numFmt w:val="bullet"/>
+      <w:lvlText w:val="o"/>
+      <w:lvlJc w:val="left"/>
+      <w:pPr>
+        <w:ind w:left="5760" w:hanging="360"/>
+      </w:pPr>
+      <w:rPr>
+        <w:rFonts w:ascii="Courier New" w:hAnsi="Courier New" w:cs="Courier New" w:hint="default"/>
+      </w:rPr>
+    </w:lvl>
+    <w:lvl w:ilvl="8" w:tplc="04090005" w:tentative="1">
+      <w:start w:val="1"/>
+      <w:numFmt w:val="bullet"/>
+      <w:lvlText w:val=""/>
+      <w:lvlJc w:val="left"/>
+      <w:pPr>
+        <w:ind w:left="6480" w:hanging="360"/>
+      </w:pPr>
+      <w:rPr>
+        <w:rFonts w:ascii="Wingdings" w:hAnsi="Wingdings" w:hint="default"/>
+      </w:rPr>
+    </w:lvl>
+  </w:abstractNum>
+  <w:abstractNum w:abstractNumId="2">
+    <w:nsid w:val="2D566997"/>
+    <w:multiLevelType w:val="hybridMultilevel"/>
+    <w:tmpl w:val="3B06ADBA"/>
+    <w:lvl w:ilvl="0" w:tplc="04090001">
+      <w:start w:val="1"/>
+      <w:numFmt w:val="bullet"/>
+      <w:lvlText w:val=""/>
+      <w:lvlJc w:val="left"/>
+      <w:pPr>
+        <w:ind w:left="720" w:hanging="360"/>
+      </w:pPr>
+      <w:rPr>
+        <w:rFonts w:ascii="Symbol" w:hAnsi="Symbol" w:hint="default"/>
+      </w:rPr>
+    </w:lvl>
+    <w:lvl w:ilvl="1" w:tplc="04090003" w:tentative="1">
+      <w:start w:val="1"/>
+      <w:numFmt w:val="bullet"/>
+      <w:lvlText w:val="o"/>
+      <w:lvlJc w:val="left"/>
+      <w:pPr>
+        <w:ind w:left="1440" w:hanging="360"/>
+      </w:pPr>
+      <w:rPr>
+        <w:rFonts w:ascii="Courier New" w:hAnsi="Courier New" w:cs="Courier New" w:hint="default"/>
+      </w:rPr>
+    </w:lvl>
+    <w:lvl w:ilvl="2" w:tplc="04090005" w:tentative="1">
+      <w:start w:val="1"/>
+      <w:numFmt w:val="bullet"/>
+      <w:lvlText w:val=""/>
+      <w:lvlJc w:val="left"/>
+      <w:pPr>
+        <w:ind w:left="2160" w:hanging="360"/>
+      </w:pPr>
+      <w:rPr>
+        <w:rFonts w:ascii="Wingdings" w:hAnsi="Wingdings" w:hint="default"/>
+      </w:rPr>
+    </w:lvl>
+    <w:lvl w:ilvl="3" w:tplc="04090001" w:tentative="1">
+      <w:start w:val="1"/>
+      <w:numFmt w:val="bullet"/>
+      <w:lvlText w:val=""/>
+      <w:lvlJc w:val="left"/>
+      <w:pPr>
+        <w:ind w:left="2880" w:hanging="360"/>
+      </w:pPr>
+      <w:rPr>
+        <w:rFonts w:ascii="Symbol" w:hAnsi="Symbol" w:hint="default"/>
+      </w:rPr>
+    </w:lvl>
+    <w:lvl w:ilvl="4" w:tplc="04090003" w:tentative="1">
+      <w:start w:val="1"/>
+      <w:numFmt w:val="bullet"/>
+      <w:lvlText w:val="o"/>
+      <w:lvlJc w:val="left"/>
+      <w:pPr>
+        <w:ind w:left="3600" w:hanging="360"/>
+      </w:pPr>
+      <w:rPr>
+        <w:rFonts w:ascii="Courier New" w:hAnsi="Courier New" w:cs="Courier New" w:hint="default"/>
+      </w:rPr>
+    </w:lvl>
+    <w:lvl w:ilvl="5" w:tplc="04090005" w:tentative="1">
+      <w:start w:val="1"/>
+      <w:numFmt w:val="bullet"/>
+      <w:lvlText w:val=""/>
+      <w:lvlJc w:val="left"/>
+      <w:pPr>
+        <w:ind w:left="4320" w:hanging="360"/>
+      </w:pPr>
+      <w:rPr>
+        <w:rFonts w:ascii="Wingdings" w:hAnsi="Wingdings" w:hint="default"/>
+      </w:rPr>
+    </w:lvl>
+    <w:lvl w:ilvl="6" w:tplc="04090001" w:tentative="1">
+      <w:start w:val="1"/>
+      <w:numFmt w:val="bullet"/>
+      <w:lvlText w:val=""/>
+      <w:lvlJc w:val="left"/>
+      <w:pPr>
+        <w:ind w:left="5040" w:hanging="360"/>
+      </w:pPr>
+      <w:rPr>
+        <w:rFonts w:ascii="Symbol" w:hAnsi="Symbol" w:hint="default"/>
+      </w:rPr>
+    </w:lvl>
+    <w:lvl w:ilvl="7" w:tplc="04090003" w:tentative="1">
+      <w:start w:val="1"/>
+      <w:numFmt w:val="bullet"/>
+      <w:lvlText w:val="o"/>
+      <w:lvlJc w:val="left"/>
+      <w:pPr>
+        <w:ind w:left="5760" w:hanging="360"/>
+      </w:pPr>
+      <w:rPr>
+        <w:rFonts w:ascii="Courier New" w:hAnsi="Courier New" w:cs="Courier New" w:hint="default"/>
+      </w:rPr>
+    </w:lvl>
+    <w:lvl w:ilvl="8" w:tplc="04090005" w:tentative="1">
+      <w:start w:val="1"/>
+      <w:numFmt w:val="bullet"/>
+      <w:lvlText w:val=""/>
+      <w:lvlJc w:val="left"/>
+      <w:pPr>
+        <w:ind w:left="6480" w:hanging="360"/>
+      </w:pPr>
+      <w:rPr>
+        <w:rFonts w:ascii="Wingdings" w:hAnsi="Wingdings" w:hint="default"/>
+      </w:rPr>
+    </w:lvl>
+  </w:abstractNum>
+  <w:abstractNum w:abstractNumId="3">
+    <w:nsid w:val="7FA353A1"/>
+    <w:multiLevelType w:val="hybridMultilevel"/>
+    <w:tmpl w:val="19066268"/>
+    <w:lvl w:ilvl="0" w:tplc="04090001">
+      <w:start w:val="1"/>
+      <w:numFmt w:val="bullet"/>
+      <w:lvlText w:val=""/>
+      <w:lvlJc w:val="left"/>
+      <w:pPr>
+        <w:ind w:left="720" w:hanging="360"/>
+      </w:pPr>
+      <w:rPr>
+        <w:rFonts w:ascii="Symbol" w:hAnsi="Symbol" w:hint="default"/>
+      </w:rPr>
+    </w:lvl>
+    <w:lvl w:ilvl="1" w:tplc="04090003" w:tentative="1">
+      <w:start w:val="1"/>
+      <w:numFmt w:val="bullet"/>
+      <w:lvlText w:val="o"/>
+      <w:lvlJc w:val="left"/>
+      <w:pPr>
+        <w:ind w:left="1440" w:hanging="360"/>
+      </w:pPr>
+      <w:rPr>
+        <w:rFonts w:ascii="Courier New" w:hAnsi="Courier New" w:cs="Courier New" w:hint="default"/>
+      </w:rPr>
+    </w:lvl>
+    <w:lvl w:ilvl="2" w:tplc="04090005" w:tentative="1">
+      <w:start w:val="1"/>
+      <w:numFmt w:val="bullet"/>
+      <w:lvlText w:val=""/>
+      <w:lvlJc w:val="left"/>
+      <w:pPr>
+        <w:ind w:left="2160" w:hanging="360"/>
+      </w:pPr>
+      <w:rPr>
+        <w:rFonts w:ascii="Wingdings" w:hAnsi="Wingdings" w:hint="default"/>
+      </w:rPr>
+    </w:lvl>
+    <w:lvl w:ilvl="3" w:tplc="04090001" w:tentative="1">
+      <w:start w:val="1"/>
+      <w:numFmt w:val="bullet"/>
+      <w:lvlText w:val=""/>
+      <w:lvlJc w:val="left"/>
+      <w:pPr>
+        <w:ind w:left="2880" w:hanging="360"/>
+      </w:pPr>
+      <w:rPr>
+        <w:rFonts w:ascii="Symbol" w:hAnsi="Symbol" w:hint="default"/>
+      </w:rPr>
+    </w:lvl>
+    <w:lvl w:ilvl="4" w:tplc="04090003" w:tentative="1">
+      <w:start w:val="1"/>
+      <w:numFmt w:val="bullet"/>
+      <w:lvlText w:val="o"/>
+      <w:lvlJc w:val="left"/>
+      <w:pPr>
+        <w:ind w:left="3600" w:hanging="360"/>
+      </w:pPr>
+      <w:rPr>
+        <w:rFonts w:ascii="Courier New" w:hAnsi="Courier New" w:cs="Courier New" w:hint="default"/>
+      </w:rPr>
+    </w:lvl>
+    <w:lvl w:ilvl="5" w:tplc="04090005" w:tentative="1">
+      <w:start w:val="1"/>
+      <w:numFmt w:val="bullet"/>
+      <w:lvlText w:val=""/>
+      <w:lvlJc w:val="left"/>
+      <w:pPr>
+        <w:ind w:left="4320" w:hanging="360"/>
+      </w:pPr>
+      <w:rPr>
+        <w:rFonts w:ascii="Wingdings" w:hAnsi="Wingdings" w:hint="default"/>
+      </w:rPr>
+    </w:lvl>
+    <w:lvl w:ilvl="6" w:tplc="04090001" w:tentative="1">
+      <w:start w:val="1"/>
+      <w:numFmt w:val="bullet"/>
+      <w:lvlText w:val=""/>
+      <w:lvlJc w:val="left"/>
+      <w:pPr>
+        <w:ind w:left="5040" w:hanging="360"/>
+      </w:pPr>
+      <w:rPr>
+        <w:rFonts w:ascii="Symbol" w:hAnsi="Symbol" w:hint="default"/>
+      </w:rPr>
+    </w:lvl>
+    <w:lvl w:ilvl="7" w:tplc="04090003" w:tentative="1">
+      <w:start w:val="1"/>
+      <w:numFmt w:val="bullet"/>
+      <w:lvlText w:val="o"/>
+      <w:lvlJc w:val="left"/>
+      <w:pPr>
+        <w:ind w:left="5760" w:hanging="360"/>
+      </w:pPr>
+      <w:rPr>
+        <w:rFonts w:ascii="Courier New" w:hAnsi="Courier New" w:cs="Courier New" w:hint="default"/>
+      </w:rPr>
+    </w:lvl>
+    <w:lvl w:ilvl="8" w:tplc="04090005" w:tentative="1">
+      <w:start w:val="1"/>
+      <w:numFmt w:val="bullet"/>
+      <w:lvlText w:val=""/>
+      <w:lvlJc w:val="left"/>
+      <w:pPr>
+        <w:ind w:left="6480" w:hanging="360"/>
+      </w:pPr>
+      <w:rPr>
+        <w:rFonts w:ascii="Wingdings" w:hAnsi="Wingdings" w:hint="default"/>
+      </w:rPr>
+    </w:lvl>
+  </w:abstractNum>
+  <w:num w:numId="1">
+    <w:abstractNumId w:val="1"/>
+  </w:num>
+  <w:num w:numId="2">
+    <w:abstractNumId w:val="2"/>
+  </w:num>
+  <w:num w:numId="3">
+    <w:abstractNumId w:val="0"/>
+  </w:num>
+  <w:num w:numId="4">
+    <w:abstractNumId w:val="3"/>
+  </w:num>
+</w:numbering>
 </file>
 
 <file path=word/styles.xml><?xml version="1.0" encoding="utf-8"?>
@@ -3695,6 +6130,28 @@
       <w:szCs w:val="26"/>
     </w:rPr>
   </w:style>
+  <w:style w:type="paragraph" w:styleId="Heading3">
+    <w:name w:val="heading 3"/>
+    <w:basedOn w:val="Normal"/>
+    <w:next w:val="Normal"/>
+    <w:link w:val="Heading3Char"/>
+    <w:uiPriority w:val="9"/>
+    <w:unhideWhenUsed/>
+    <w:qFormat/>
+    <w:rsid w:val="00880AE8"/>
+    <w:pPr>
+      <w:keepNext/>
+      <w:keepLines/>
+      <w:spacing w:before="200" w:after="0"/>
+      <w:outlineLvl w:val="2"/>
+    </w:pPr>
+    <w:rPr>
+      <w:rFonts w:asciiTheme="majorHAnsi" w:eastAsiaTheme="majorEastAsia" w:hAnsiTheme="majorHAnsi" w:cstheme="majorBidi"/>
+      <w:b/>
+      <w:bCs/>
+      <w:color w:val="4F81BD" w:themeColor="accent1"/>
+    </w:rPr>
+  </w:style>
   <w:style w:type="character" w:default="1" w:styleId="DefaultParagraphFont">
     <w:name w:val="Default Paragraph Font"/>
     <w:uiPriority w:val="1"/>
@@ -3854,6 +6311,30 @@
       <w:color w:val="365F91" w:themeColor="accent1" w:themeShade="BF"/>
       <w:sz w:val="28"/>
       <w:szCs w:val="28"/>
+    </w:rPr>
+  </w:style>
+  <w:style w:type="paragraph" w:styleId="ListParagraph">
+    <w:name w:val="List Paragraph"/>
+    <w:basedOn w:val="Normal"/>
+    <w:uiPriority w:val="34"/>
+    <w:qFormat/>
+    <w:rsid w:val="00333124"/>
+    <w:pPr>
+      <w:ind w:left="720"/>
+      <w:contextualSpacing/>
+    </w:pPr>
+  </w:style>
+  <w:style w:type="character" w:customStyle="1" w:styleId="Heading3Char">
+    <w:name w:val="Heading 3 Char"/>
+    <w:basedOn w:val="DefaultParagraphFont"/>
+    <w:link w:val="Heading3"/>
+    <w:uiPriority w:val="9"/>
+    <w:rsid w:val="00880AE8"/>
+    <w:rPr>
+      <w:rFonts w:asciiTheme="majorHAnsi" w:eastAsiaTheme="majorEastAsia" w:hAnsiTheme="majorHAnsi" w:cstheme="majorBidi"/>
+      <w:b/>
+      <w:bCs/>
+      <w:color w:val="4F81BD" w:themeColor="accent1"/>
     </w:rPr>
   </w:style>
 </w:styles>
@@ -4066,6 +6547,28 @@
       <w:szCs w:val="26"/>
     </w:rPr>
   </w:style>
+  <w:style w:type="paragraph" w:styleId="Heading3">
+    <w:name w:val="heading 3"/>
+    <w:basedOn w:val="Normal"/>
+    <w:next w:val="Normal"/>
+    <w:link w:val="Heading3Char"/>
+    <w:uiPriority w:val="9"/>
+    <w:unhideWhenUsed/>
+    <w:qFormat/>
+    <w:rsid w:val="00880AE8"/>
+    <w:pPr>
+      <w:keepNext/>
+      <w:keepLines/>
+      <w:spacing w:before="200" w:after="0"/>
+      <w:outlineLvl w:val="2"/>
+    </w:pPr>
+    <w:rPr>
+      <w:rFonts w:asciiTheme="majorHAnsi" w:eastAsiaTheme="majorEastAsia" w:hAnsiTheme="majorHAnsi" w:cstheme="majorBidi"/>
+      <w:b/>
+      <w:bCs/>
+      <w:color w:val="4F81BD" w:themeColor="accent1"/>
+    </w:rPr>
+  </w:style>
   <w:style w:type="character" w:default="1" w:styleId="DefaultParagraphFont">
     <w:name w:val="Default Paragraph Font"/>
     <w:uiPriority w:val="1"/>
@@ -4225,6 +6728,30 @@
       <w:color w:val="365F91" w:themeColor="accent1" w:themeShade="BF"/>
       <w:sz w:val="28"/>
       <w:szCs w:val="28"/>
+    </w:rPr>
+  </w:style>
+  <w:style w:type="paragraph" w:styleId="ListParagraph">
+    <w:name w:val="List Paragraph"/>
+    <w:basedOn w:val="Normal"/>
+    <w:uiPriority w:val="34"/>
+    <w:qFormat/>
+    <w:rsid w:val="00333124"/>
+    <w:pPr>
+      <w:ind w:left="720"/>
+      <w:contextualSpacing/>
+    </w:pPr>
+  </w:style>
+  <w:style w:type="character" w:customStyle="1" w:styleId="Heading3Char">
+    <w:name w:val="Heading 3 Char"/>
+    <w:basedOn w:val="DefaultParagraphFont"/>
+    <w:link w:val="Heading3"/>
+    <w:uiPriority w:val="9"/>
+    <w:rsid w:val="00880AE8"/>
+    <w:rPr>
+      <w:rFonts w:asciiTheme="majorHAnsi" w:eastAsiaTheme="majorEastAsia" w:hAnsiTheme="majorHAnsi" w:cstheme="majorBidi"/>
+      <w:b/>
+      <w:bCs/>
+      <w:color w:val="4F81BD" w:themeColor="accent1"/>
     </w:rPr>
   </w:style>
 </w:styles>

</xml_diff>

<commit_message>
Add first set of Ted Kahn corrections
</commit_message>
<xml_diff>
--- a/dev-topics-algorithms/dev-topics-badaddr/documentation/ItJustDoesntAddUp.docx
+++ b/dev-topics-algorithms/dev-topics-badaddr/documentation/ItJustDoesntAddUp.docx
@@ -16,6 +16,12 @@
         </w:rPr>
         <w:t>It Just Doesn’t Add Up!</w:t>
       </w:r>
+      <w:r>
+        <w:rPr>
+          <w:noProof/>
+        </w:rPr>
+        <w:t xml:space="preserve"> – Part 1</w:t>
+      </w:r>
     </w:p>
     <w:p>
       <w:pPr>
@@ -34,9 +40,17 @@
           <w:noProof/>
         </w:rPr>
         <w:drawing>
-          <wp:inline distT="0" distB="0" distL="0" distR="0" wp14:anchorId="690C2191" wp14:editId="1170B230">
-            <wp:extent cx="4582441" cy="3044190"/>
+          <wp:anchor distT="0" distB="0" distL="114300" distR="114300" simplePos="0" relativeHeight="251658240" behindDoc="0" locked="0" layoutInCell="1" allowOverlap="1">
+            <wp:simplePos x="0" y="0"/>
+            <wp:positionH relativeFrom="column">
+              <wp:align>left</wp:align>
+            </wp:positionH>
+            <wp:positionV relativeFrom="paragraph">
+              <wp:align>top</wp:align>
+            </wp:positionV>
+            <wp:extent cx="4582160" cy="3044190"/>
             <wp:effectExtent l="0" t="0" r="8890" b="3810"/>
+            <wp:wrapSquare wrapText="bothSides"/>
             <wp:docPr id="1" name="Picture 1"/>
             <wp:cNvGraphicFramePr>
               <a:graphicFrameLocks xmlns:a="http://schemas.openxmlformats.org/drawingml/2006/main" noChangeAspect="1"/>
@@ -63,7 +77,7 @@
                   <pic:spPr>
                     <a:xfrm>
                       <a:off x="0" y="0"/>
-                      <a:ext cx="4583915" cy="3045169"/>
+                      <a:ext cx="4582160" cy="3044190"/>
                     </a:xfrm>
                     <a:prstGeom prst="rect">
                       <a:avLst/>
@@ -72,9 +86,12 @@
                 </pic:pic>
               </a:graphicData>
             </a:graphic>
-          </wp:inline>
+          </wp:anchor>
         </w:drawing>
       </w:r>
+      <w:r>
+        <w:br w:type="textWrapping" w:clear="all"/>
+      </w:r>
     </w:p>
     <w:p>
       <w:pPr>
@@ -100,10 +117,8 @@
         <w:t>computing</w:t>
       </w:r>
       <w:r>
-        <w:t xml:space="preserve"> (Big Data)</w:t>
-      </w:r>
-      <w:bookmarkStart w:id="0" w:name="_GoBack"/>
-      <w:bookmarkEnd w:id="0"/>
+        <w:t>, often called “Big Data”,</w:t>
+      </w:r>
       <w:r>
         <w:t xml:space="preserve"> has allowed us to exceed the accuracy of the basic </w:t>
       </w:r>
@@ -114,7 +129,7 @@
         <w:t xml:space="preserve">operations provided by the </w:t>
       </w:r>
       <w:r>
-        <w:t>CPU</w:t>
+        <w:t>computer fixed-precision arithmetic</w:t>
       </w:r>
       <w:r>
         <w:t>. This is a particularly common problem for</w:t>
@@ -135,13 +150,19 @@
         <w:t xml:space="preserve"> of floating point numbers</w:t>
       </w:r>
       <w:r>
-        <w:t xml:space="preserve">. That is, given a sufficiently large sequence of finite precision numbers, </w:t>
-      </w:r>
-      <w:r>
-        <w:t xml:space="preserve">when </w:t>
-      </w:r>
-      <w:r>
-        <w:t xml:space="preserve">added with finite precision math, </w:t>
+        <w:t>. That is, given a sufficiently large sequence of finite precision numbers</w:t>
+      </w:r>
+      <w:r>
+        <w:t xml:space="preserve"> added with</w:t>
+      </w:r>
+      <w:r>
+        <w:t xml:space="preserve"> finite precision </w:t>
+      </w:r>
+      <w:r>
+        <w:t>arithmetic</w:t>
+      </w:r>
+      <w:r>
+        <w:t xml:space="preserve">, </w:t>
       </w:r>
       <w:r>
         <w:t>will</w:t>
@@ -178,7 +199,13 @@
         <w:t xml:space="preserve">of </w:t>
       </w:r>
       <w:r>
-        <w:t xml:space="preserve">modern analysis depends on being able to add long sequences of numbers correctly. For example, sums of powers of </w:t>
+        <w:t xml:space="preserve">modern analysis depends on </w:t>
+      </w:r>
+      <w:r>
+        <w:t>summing</w:t>
+      </w:r>
+      <w:r>
+        <w:t xml:space="preserve"> sequences of numbers correctly. For example, sums of powers of </w:t>
       </w:r>
       <w:r>
         <w:rPr>
@@ -191,74 +218,234 @@
         <w:t xml:space="preserve"> are frequently computed in </w:t>
       </w:r>
       <w:r>
-        <w:t>many statistical models</w:t>
-      </w:r>
-      <w:r>
-        <w:t xml:space="preserve">. Many </w:t>
+        <w:t>many statistical predictive models</w:t>
+      </w:r>
+      <w:r>
+        <w:t xml:space="preserve">. </w:t>
+      </w:r>
+      <w:r>
+        <w:t xml:space="preserve">Here are </w:t>
+      </w:r>
+      <w:r>
+        <w:t>more</w:t>
+      </w:r>
+      <w:r>
+        <w:t xml:space="preserve"> examples:</w:t>
+      </w:r>
+    </w:p>
+    <w:p>
+      <w:pPr>
+        <w:spacing w:after="0" w:line="240" w:lineRule="auto"/>
+      </w:pPr>
+    </w:p>
+    <w:p>
+      <w:pPr>
+        <w:pStyle w:val="ListParagraph"/>
+        <w:numPr>
+          <w:ilvl w:val="0"/>
+          <w:numId w:val="7"/>
+        </w:numPr>
+        <w:spacing w:after="0" w:line="240" w:lineRule="auto"/>
+      </w:pPr>
+      <w:r>
+        <w:t xml:space="preserve">Many </w:t>
       </w:r>
       <w:r>
         <w:t>“weighting” strategies used in F</w:t>
       </w:r>
       <w:r>
-        <w:t>inance and Data Science require correctly computed sums of long sequences.</w:t>
-      </w:r>
-      <w:r>
-        <w:t xml:space="preserve"> Even computing monetary totals can be at risk. </w:t>
-      </w:r>
-      <w:r>
-        <w:t>For example, a</w:t>
-      </w:r>
-      <w:r>
-        <w:t xml:space="preserve"> large retailer could</w:t>
-      </w:r>
-      <w:r>
-        <w:t xml:space="preserve"> easily</w:t>
-      </w:r>
-      <w:r>
-        <w:t xml:space="preserve"> incorrectly total sales amounts for </w:t>
-      </w:r>
-      <w:r>
-        <w:t xml:space="preserve">a </w:t>
-      </w:r>
-      <w:r>
-        <w:t>sufficiently large sales volume.</w:t>
-      </w:r>
-    </w:p>
-    <w:p>
-      <w:pPr>
-        <w:spacing w:after="0" w:line="240" w:lineRule="auto"/>
-      </w:pPr>
-    </w:p>
-    <w:p>
-      <w:pPr>
-        <w:spacing w:after="0" w:line="240" w:lineRule="auto"/>
-      </w:pPr>
-      <w:r>
-        <w:t xml:space="preserve">We will explore the background of the problem, offer mitigations for the problem, and </w:t>
+        <w:t xml:space="preserve">inance and Data Science require </w:t>
+      </w:r>
+      <w:r>
+        <w:t>summation</w:t>
+      </w:r>
+      <w:r>
+        <w:t>.</w:t>
+      </w:r>
+    </w:p>
+    <w:p>
+      <w:pPr>
+        <w:pStyle w:val="ListParagraph"/>
+        <w:numPr>
+          <w:ilvl w:val="0"/>
+          <w:numId w:val="7"/>
+        </w:numPr>
+        <w:spacing w:after="0" w:line="240" w:lineRule="auto"/>
+      </w:pPr>
+      <w:r>
+        <w:t>C</w:t>
+      </w:r>
+      <w:r>
+        <w:t>omputing monetary totals</w:t>
+      </w:r>
+      <w:r>
+        <w:t>, sales volume for example,</w:t>
+      </w:r>
+      <w:r>
+        <w:t xml:space="preserve"> can be at risk</w:t>
+      </w:r>
+      <w:r>
+        <w:t xml:space="preserve"> if an incorrect representation is chosen for monetary amounts</w:t>
+      </w:r>
+      <w:r>
+        <w:t>.</w:t>
+      </w:r>
+    </w:p>
+    <w:p>
+      <w:pPr>
+        <w:pStyle w:val="ListParagraph"/>
+        <w:numPr>
+          <w:ilvl w:val="0"/>
+          <w:numId w:val="7"/>
+        </w:numPr>
+        <w:spacing w:after="0" w:line="240" w:lineRule="auto"/>
+      </w:pPr>
+      <w:r>
+        <w:t xml:space="preserve">Common data engineering tasks that compare the output of two “Big Data” </w:t>
+      </w:r>
+      <w:r>
+        <w:t xml:space="preserve">outputs </w:t>
+      </w:r>
+      <w:r>
+        <w:t>will need to sum a large set of numbers (e.g., differences between old and new output</w:t>
+      </w:r>
+      <w:r>
+        <w:t>.</w:t>
+      </w:r>
+      <w:r>
+        <w:t>)</w:t>
+      </w:r>
+    </w:p>
+    <w:p>
+      <w:pPr>
+        <w:spacing w:after="0" w:line="240" w:lineRule="auto"/>
+      </w:pPr>
+    </w:p>
+    <w:p>
+      <w:pPr>
+        <w:spacing w:after="0" w:line="240" w:lineRule="auto"/>
+      </w:pPr>
+      <w:r>
+        <w:t xml:space="preserve">This paper is of interest to data scientists and data engineers using Hive and Spark, and to </w:t>
+      </w:r>
+      <w:r>
+        <w:t>anyone processing large numerical data sets but not using a</w:t>
+      </w:r>
+      <w:r>
+        <w:t xml:space="preserve"> </w:t>
+      </w:r>
+      <w:r>
+        <w:t>good</w:t>
+      </w:r>
+      <w:r>
+        <w:t xml:space="preserve"> machine learning</w:t>
+      </w:r>
+      <w:r>
+        <w:t xml:space="preserve"> library that employs corrections for large summatio</w:t>
+      </w:r>
+      <w:r>
+        <w:t xml:space="preserve">ns. </w:t>
+      </w:r>
+      <w:r>
+        <w:t>Examples of</w:t>
+      </w:r>
+      <w:r>
+        <w:t xml:space="preserve"> </w:t>
+      </w:r>
+      <w:r>
+        <w:t>distributed machine learning</w:t>
+      </w:r>
+      <w:r>
+        <w:t xml:space="preserve"> libraries</w:t>
+      </w:r>
+      <w:r>
+        <w:t xml:space="preserve"> </w:t>
+      </w:r>
+      <w:r>
+        <w:t xml:space="preserve">are Spark </w:t>
+      </w:r>
+      <w:r>
+        <w:rPr>
+          <w:b/>
+          <w:i/>
+        </w:rPr>
+        <w:t>MLib</w:t>
+      </w:r>
+      <w:r>
+        <w:t xml:space="preserve"> and Hadoop </w:t>
+      </w:r>
+      <w:r>
+        <w:rPr>
+          <w:b/>
+          <w:i/>
+        </w:rPr>
+        <w:t>Mahout</w:t>
+      </w:r>
+      <w:r>
+        <w:t xml:space="preserve"> (see </w:t>
+      </w:r>
+      <w:hyperlink r:id="rId9" w:history="1">
+        <w:r>
+          <w:rPr>
+            <w:rStyle w:val="Hyperlink"/>
+          </w:rPr>
+          <w:t>https://www.quora.com/What-are-the-differences-between-Apache-Mahout-and-Spark-MLlib</w:t>
+        </w:r>
+      </w:hyperlink>
+      <w:r>
+        <w:t>.</w:t>
+      </w:r>
+      <w:r>
+        <w:t>)</w:t>
+      </w:r>
+    </w:p>
+    <w:p>
+      <w:pPr>
+        <w:spacing w:after="0" w:line="240" w:lineRule="auto"/>
+      </w:pPr>
+    </w:p>
+    <w:p>
+      <w:pPr>
+        <w:pStyle w:val="Heading2"/>
+        <w:spacing w:line="240" w:lineRule="auto"/>
+      </w:pPr>
+      <w:r>
+        <w:t>Theoretical Background</w:t>
+      </w:r>
+    </w:p>
+    <w:p>
+      <w:pPr>
+        <w:spacing w:after="0" w:line="240" w:lineRule="auto"/>
+      </w:pPr>
+    </w:p>
+    <w:p>
+      <w:pPr>
+        <w:spacing w:after="0" w:line="240" w:lineRule="auto"/>
+      </w:pPr>
+      <w:r>
+        <w:lastRenderedPageBreak/>
+        <w:t>We will explore the background of the problem, offer mitigations for the problem</w:t>
+      </w:r>
+      <w:r>
+        <w:t xml:space="preserve">, </w:t>
+      </w:r>
+      <w:r>
+        <w:t xml:space="preserve">and </w:t>
       </w:r>
       <w:r>
         <w:t>showcase</w:t>
       </w:r>
       <w:r>
-        <w:t xml:space="preserve"> concrete examples of the addition problem</w:t>
-      </w:r>
-      <w:r>
-        <w:t xml:space="preserve"> in </w:t>
-      </w:r>
-      <w:r>
-        <w:t>a few</w:t>
-      </w:r>
-      <w:r>
-        <w:t xml:space="preserve"> </w:t>
-      </w:r>
-      <w:r>
-        <w:t xml:space="preserve">numerical </w:t>
-      </w:r>
-      <w:r>
-        <w:t xml:space="preserve">and statistical </w:t>
-      </w:r>
-      <w:r>
-        <w:t>processing systems</w:t>
+        <w:t xml:space="preserve"> concrete examples of the </w:t>
+      </w:r>
+      <w:r>
+        <w:t>summation</w:t>
+      </w:r>
+      <w:r>
+        <w:t xml:space="preserve"> problem</w:t>
+      </w:r>
+      <w:r>
+        <w:t xml:space="preserve"> using standard programming techniques</w:t>
       </w:r>
       <w:r>
         <w:t>.</w:t>
@@ -266,7 +453,6 @@
       <w:r>
         <w:t xml:space="preserve"> All programs, run-logs, and documentation are found in my </w:t>
       </w:r>
-      <w:proofErr w:type="spellStart"/>
       <w:r>
         <w:rPr>
           <w:b/>
@@ -274,7 +460,6 @@
         </w:rPr>
         <w:t>DemoDev</w:t>
       </w:r>
-      <w:proofErr w:type="spellEnd"/>
       <w:r>
         <w:t xml:space="preserve"> </w:t>
       </w:r>
@@ -284,7 +469,7 @@
       <w:r>
         <w:t xml:space="preserve">repository at </w:t>
       </w:r>
-      <w:hyperlink r:id="rId9" w:history="1">
+      <w:hyperlink r:id="rId10" w:history="1">
         <w:r>
           <w:rPr>
             <w:rStyle w:val="Hyperlink"/>
@@ -293,7 +478,22 @@
         </w:r>
       </w:hyperlink>
       <w:r>
-        <w:t>. .</w:t>
+        <w:t>.  The resources section below offers some numerical analysis articles to help understand the theory.</w:t>
+      </w:r>
+      <w:r>
+        <w:t xml:space="preserve"> The key point about uncorrected summations is that </w:t>
+      </w:r>
+      <w:r>
+        <w:rPr>
+          <w:i/>
+        </w:rPr>
+        <w:t>the relative error for addition is unbounded</w:t>
+      </w:r>
+      <w:r>
+        <w:t>!</w:t>
+      </w:r>
+      <w:r>
+        <w:t xml:space="preserve"> The relative error of addition depends on the size of the data set, and not on the precision of the addition operation.</w:t>
       </w:r>
     </w:p>
     <w:p>
@@ -307,7 +507,7 @@
         <w:spacing w:before="0" w:line="240" w:lineRule="auto"/>
       </w:pPr>
       <w:r>
-        <w:t>Background</w:t>
+        <w:t>Simplified Fixed Precision Addition Example</w:t>
       </w:r>
     </w:p>
     <w:p>
@@ -323,13 +523,22 @@
         <w:t>Let’</w:t>
       </w:r>
       <w:r>
-        <w:t>s begin with a motivating</w:t>
-      </w:r>
-      <w:r>
-        <w:t xml:space="preserve"> example</w:t>
-      </w:r>
-      <w:r>
-        <w:t xml:space="preserve"> of how addition error comes about in computer finite-precision arithmetic</w:t>
+        <w:t>s begin with a</w:t>
+      </w:r>
+      <w:r>
+        <w:t xml:space="preserve"> simplified </w:t>
+      </w:r>
+      <w:r>
+        <w:t>example</w:t>
+      </w:r>
+      <w:r>
+        <w:t xml:space="preserve"> </w:t>
+      </w:r>
+      <w:r>
+        <w:t xml:space="preserve">of </w:t>
+      </w:r>
+      <w:r>
+        <w:t>addition error in computer finite-precision arithmetic</w:t>
       </w:r>
       <w:r>
         <w:t xml:space="preserve">. </w:t>
@@ -392,10 +601,7 @@
         <w:t xml:space="preserve">process, </w:t>
       </w:r>
       <w:r>
-        <w:t>summed</w:t>
-      </w:r>
-      <w:r>
-        <w:t xml:space="preserve"> </w:t>
+        <w:t xml:space="preserve">summing </w:t>
       </w:r>
       <w:r>
         <w:t>from large to small values and small to large values.</w:t>
@@ -472,18 +678,8 @@
                       <w:sz w:val="20"/>
                       <w:szCs w:val="20"/>
                     </w:rPr>
-                    <w:t xml:space="preserve"> </w:t>
-                  </w:r>
-                  <w:proofErr w:type="spellStart"/>
-                  <w:r>
-                    <w:rPr>
-                      <w:b/>
-                      <w:sz w:val="20"/>
-                      <w:szCs w:val="20"/>
-                    </w:rPr>
-                    <w:t>Addin</w:t>
-                  </w:r>
-                  <w:proofErr w:type="spellEnd"/>
+                    <w:t xml:space="preserve"> Addition</w:t>
+                  </w:r>
                 </w:p>
               </w:tc>
               <w:tc>
@@ -539,7 +735,6 @@
                       <w:szCs w:val="20"/>
                     </w:rPr>
                   </w:pPr>
-                  <w:proofErr w:type="spellStart"/>
                   <w:r>
                     <w:rPr>
                       <w:b/>
@@ -548,7 +743,6 @@
                     </w:rPr>
                     <w:t>exp</w:t>
                   </w:r>
-                  <w:proofErr w:type="spellEnd"/>
                 </w:p>
               </w:tc>
             </w:tr>
@@ -1612,7 +1806,7 @@
                       <w:sz w:val="20"/>
                       <w:szCs w:val="20"/>
                     </w:rPr>
-                    <w:t>&lt;-Result</w:t>
+                    <w:t>Result</w:t>
                   </w:r>
                 </w:p>
               </w:tc>
@@ -1669,7 +1863,6 @@
                       <w:sz w:val="20"/>
                       <w:szCs w:val="20"/>
                     </w:rPr>
-                    <w:lastRenderedPageBreak/>
                     <w:t>Small to Large</w:t>
                   </w:r>
                   <w:r>
@@ -1678,23 +1871,29 @@
                       <w:sz w:val="20"/>
                       <w:szCs w:val="20"/>
                     </w:rPr>
-                    <w:t xml:space="preserve"> </w:t>
-                  </w:r>
-                  <w:proofErr w:type="spellStart"/>
-                  <w:r>
+                    <w:t xml:space="preserve"> Addition</w:t>
+                  </w:r>
+                </w:p>
+              </w:tc>
+              <w:tc>
+                <w:tcPr>
+                  <w:tcW w:w="236" w:type="dxa"/>
+                </w:tcPr>
+                <w:p>
+                  <w:pPr>
                     <w:rPr>
                       <w:b/>
                       <w:sz w:val="20"/>
                       <w:szCs w:val="20"/>
                     </w:rPr>
-                    <w:t>Addin</w:t>
-                  </w:r>
-                  <w:proofErr w:type="spellEnd"/>
-                </w:p>
-              </w:tc>
-              <w:tc>
-                <w:tcPr>
-                  <w:tcW w:w="236" w:type="dxa"/>
+                  </w:pPr>
+                </w:p>
+              </w:tc>
+              <w:tc>
+                <w:tcPr>
+                  <w:tcW w:w="1367" w:type="dxa"/>
+                  <w:gridSpan w:val="4"/>
+                  <w:shd w:val="clear" w:color="auto" w:fill="EEECE1" w:themeFill="background2"/>
                 </w:tcPr>
                 <w:p>
                   <w:pPr>
@@ -1704,55 +1903,37 @@
                       <w:szCs w:val="20"/>
                     </w:rPr>
                   </w:pPr>
-                </w:p>
-              </w:tc>
-              <w:tc>
-                <w:tcPr>
-                  <w:tcW w:w="1367" w:type="dxa"/>
-                  <w:gridSpan w:val="4"/>
-                  <w:shd w:val="clear" w:color="auto" w:fill="EEECE1" w:themeFill="background2"/>
-                </w:tcPr>
-                <w:p>
-                  <w:pPr>
+                  <w:r>
                     <w:rPr>
                       <w:b/>
                       <w:sz w:val="20"/>
                       <w:szCs w:val="20"/>
                     </w:rPr>
-                  </w:pPr>
-                  <w:r>
+                    <w:t>mantissa</w:t>
+                  </w:r>
+                </w:p>
+              </w:tc>
+              <w:tc>
+                <w:tcPr>
+                  <w:tcW w:w="1350" w:type="dxa"/>
+                  <w:shd w:val="clear" w:color="auto" w:fill="EEECE1" w:themeFill="background2"/>
+                </w:tcPr>
+                <w:p>
+                  <w:pPr>
                     <w:rPr>
                       <w:b/>
                       <w:sz w:val="20"/>
                       <w:szCs w:val="20"/>
                     </w:rPr>
-                    <w:t>mantissa</w:t>
-                  </w:r>
-                </w:p>
-              </w:tc>
-              <w:tc>
-                <w:tcPr>
-                  <w:tcW w:w="1350" w:type="dxa"/>
-                  <w:shd w:val="clear" w:color="auto" w:fill="EEECE1" w:themeFill="background2"/>
-                </w:tcPr>
-                <w:p>
-                  <w:pPr>
+                  </w:pPr>
+                  <w:r>
                     <w:rPr>
                       <w:b/>
                       <w:sz w:val="20"/>
                       <w:szCs w:val="20"/>
                     </w:rPr>
-                  </w:pPr>
-                  <w:proofErr w:type="spellStart"/>
-                  <w:r>
-                    <w:rPr>
-                      <w:b/>
-                      <w:sz w:val="20"/>
-                      <w:szCs w:val="20"/>
-                    </w:rPr>
                     <w:t>exp</w:t>
                   </w:r>
-                  <w:proofErr w:type="spellEnd"/>
                 </w:p>
               </w:tc>
             </w:tr>
@@ -2810,7 +2991,7 @@
                       <w:sz w:val="20"/>
                       <w:szCs w:val="20"/>
                     </w:rPr>
-                    <w:t>&lt;-Result</w:t>
+                    <w:t>Result</w:t>
                   </w:r>
                 </w:p>
               </w:tc>
@@ -2839,7 +3020,13 @@
         <w:t>06</w:t>
       </w:r>
       <w:r>
-        <w:t xml:space="preserve">, but our finite precision calculator </w:t>
+        <w:t xml:space="preserve">, but our </w:t>
+      </w:r>
+      <w:r>
+        <w:t xml:space="preserve">three digit </w:t>
+      </w:r>
+      <w:r>
+        <w:t xml:space="preserve">finite precision calculator </w:t>
       </w:r>
       <w:r>
         <w:t xml:space="preserve">has </w:t>
@@ -2866,7 +3053,7 @@
         <w:t xml:space="preserve"> </w:t>
       </w:r>
       <w:r>
-        <w:t>added</w:t>
+        <w:t>adding</w:t>
       </w:r>
       <w:r>
         <w:t xml:space="preserve"> from large to small values</w:t>
@@ -2920,7 +3107,13 @@
         <w:t>)</w:t>
       </w:r>
       <w:r>
-        <w:t>. The sum</w:t>
+        <w:t>. The</w:t>
+      </w:r>
+      <w:r>
+        <w:t xml:space="preserve"> large-to-small</w:t>
+      </w:r>
+      <w:r>
+        <w:t xml:space="preserve"> sum</w:t>
       </w:r>
       <w:r>
         <w:t xml:space="preserve"> is 0.9% low.</w:t>
@@ -2947,7 +3140,13 @@
         <w:t xml:space="preserve"> The sum</w:t>
       </w:r>
       <w:r>
-        <w:t>mation direction</w:t>
+        <w:t xml:space="preserve">mation </w:t>
+      </w:r>
+      <w:r>
+        <w:t xml:space="preserve">in this </w:t>
+      </w:r>
+      <w:r>
+        <w:t>direction</w:t>
       </w:r>
       <w:r>
         <w:t xml:space="preserve"> is </w:t>
@@ -2969,7 +3168,7 @@
         <w:spacing w:after="0" w:line="240" w:lineRule="auto"/>
       </w:pPr>
       <w:r>
-        <w:t>We need to see just how bad this can get. I</w:t>
+        <w:t>I</w:t>
       </w:r>
       <w:r>
         <w:t xml:space="preserve">magine that we have </w:t>
@@ -2999,7 +3198,10 @@
         <w:t xml:space="preserve"> small</w:t>
       </w:r>
       <w:r>
-        <w:t xml:space="preserve"> example, but </w:t>
+        <w:t xml:space="preserve"> example;</w:t>
+      </w:r>
+      <w:r>
+        <w:t xml:space="preserve"> but </w:t>
       </w:r>
       <w:r>
         <w:t xml:space="preserve">all </w:t>
@@ -3020,16 +3222,19 @@
         <w:t>large</w:t>
       </w:r>
       <w:r>
-        <w:t>;</w:t>
-      </w:r>
-      <w:r>
-        <w:t xml:space="preserve"> and worse yet, we</w:t>
+        <w:t>. W</w:t>
+      </w:r>
+      <w:r>
+        <w:t>e</w:t>
       </w:r>
       <w:r>
         <w:t xml:space="preserve"> can make the relative error -100%</w:t>
       </w:r>
       <w:r>
         <w:t xml:space="preserve"> </w:t>
+      </w:r>
+      <w:r>
+        <w:t xml:space="preserve">in this example </w:t>
       </w:r>
       <w:r>
         <w:t>(</w:t>
@@ -3065,22 +3270,34 @@
         <w:spacing w:after="0" w:line="240" w:lineRule="auto"/>
       </w:pPr>
       <w:r>
-        <w:t>While t</w:t>
-      </w:r>
-      <w:r>
-        <w:t xml:space="preserve">his </w:t>
-      </w:r>
-      <w:r>
-        <w:t xml:space="preserve">problem </w:t>
+        <w:t xml:space="preserve">While </w:t>
+      </w:r>
+      <w:r>
+        <w:t>the</w:t>
+      </w:r>
+      <w:r>
+        <w:t xml:space="preserve"> 0.9% error </w:t>
       </w:r>
       <w:r>
         <w:t xml:space="preserve">may </w:t>
       </w:r>
       <w:r>
-        <w:t xml:space="preserve">not seem so bad, imagine we </w:t>
-      </w:r>
-      <w:r>
-        <w:t xml:space="preserve">are dealing with </w:t>
+        <w:t>not seem so bad</w:t>
+      </w:r>
+      <w:r>
+        <w:t>,</w:t>
+      </w:r>
+      <w:r>
+        <w:t xml:space="preserve"> imagine we </w:t>
+      </w:r>
+      <w:r>
+        <w:t xml:space="preserve">are dealing </w:t>
+      </w:r>
+      <w:r>
+        <w:t>accounting for a valuable substance like</w:t>
+      </w:r>
+      <w:r>
+        <w:t xml:space="preserve"> </w:t>
       </w:r>
       <w:r>
         <w:t>Diamonds</w:t>
@@ -3089,7 +3306,10 @@
         <w:t>,</w:t>
       </w:r>
       <w:r>
-        <w:t xml:space="preserve"> and these</w:t>
+        <w:t xml:space="preserve"> and </w:t>
+      </w:r>
+      <w:r>
+        <w:t>that the example</w:t>
       </w:r>
       <w:r>
         <w:t xml:space="preserve"> numbers</w:t>
@@ -3101,10 +3321,10 @@
         <w:t xml:space="preserve">carat weights </w:t>
       </w:r>
       <w:r>
-        <w:t xml:space="preserve">of diamonds </w:t>
-      </w:r>
-      <w:r>
-        <w:t>at a major Jeweler. Diamonds average about $1000 a carat</w:t>
+        <w:t>of diamonds</w:t>
+      </w:r>
+      <w:r>
+        <w:t>. Diamonds average about $1000 a carat</w:t>
       </w:r>
       <w:r>
         <w:t xml:space="preserve"> for small ones</w:t>
@@ -3139,6 +3359,9 @@
       <w:r>
         <w:t>.</w:t>
       </w:r>
+      <w:r>
+        <w:t xml:space="preserve"> Clearing we would need more digits to achieve satisfactory accounting.</w:t>
+      </w:r>
     </w:p>
     <w:p>
       <w:pPr>
@@ -3166,6 +3389,9 @@
       </w:r>
       <w:r>
         <w:t xml:space="preserve"> Finite Precision Arithmetic</w:t>
+      </w:r>
+      <w:r>
+        <w:t xml:space="preserve"> in a computer</w:t>
       </w:r>
       <w:r>
         <w:t>:</w:t>
@@ -3181,6 +3407,7 @@
         <w:spacing w:after="0" w:line="240" w:lineRule="auto"/>
       </w:pPr>
       <w:r>
+        <w:lastRenderedPageBreak/>
         <w:t xml:space="preserve">Representational </w:t>
       </w:r>
       <w:r>
@@ -3365,16 +3592,7 @@
                 <w:b/>
                 <w:color w:val="002060"/>
               </w:rPr>
-              <w:t xml:space="preserve">print('Add x = {:.18f} 10 </w:t>
-            </w:r>
-            <w:proofErr w:type="spellStart"/>
-            <w:r>
-              <w:rPr>
-                <w:rFonts w:ascii="Consolas" w:hAnsi="Consolas"/>
-                <w:b/>
-                <w:color w:val="002060"/>
-              </w:rPr>
-              <w:t>times</w:t>
+              <w:t>print('Add x = {:.18f} 10 times</w:t>
             </w:r>
             <w:r>
               <w:rPr>
@@ -3382,43 +3600,7 @@
                 <w:b/>
                 <w:color w:val="002060"/>
               </w:rPr>
-              <w:t>'.format</w:t>
-            </w:r>
-            <w:proofErr w:type="spellEnd"/>
-            <w:r>
-              <w:rPr>
-                <w:rFonts w:ascii="Consolas" w:hAnsi="Consolas"/>
-                <w:b/>
-                <w:color w:val="002060"/>
-              </w:rPr>
-              <w:t>(x))</w:t>
-            </w:r>
-          </w:p>
-          <w:p>
-            <w:pPr>
-              <w:rPr>
-                <w:rFonts w:ascii="Consolas" w:hAnsi="Consolas"/>
-                <w:b/>
-                <w:color w:val="002060"/>
-              </w:rPr>
-            </w:pPr>
-            <w:proofErr w:type="spellStart"/>
-            <w:r>
-              <w:rPr>
-                <w:rFonts w:ascii="Consolas" w:hAnsi="Consolas"/>
-                <w:b/>
-                <w:color w:val="002060"/>
-              </w:rPr>
-              <w:t>wrong_sum</w:t>
-            </w:r>
-            <w:proofErr w:type="spellEnd"/>
-            <w:r>
-              <w:rPr>
-                <w:rFonts w:ascii="Consolas" w:hAnsi="Consolas"/>
-                <w:b/>
-                <w:color w:val="002060"/>
-              </w:rPr>
-              <w:t xml:space="preserve"> = float(0.0)</w:t>
+              <w:t>'.format(x))</w:t>
             </w:r>
           </w:p>
           <w:p>
@@ -3435,25 +3617,7 @@
                 <w:b/>
                 <w:color w:val="002060"/>
               </w:rPr>
-              <w:t xml:space="preserve">for </w:t>
-            </w:r>
-            <w:proofErr w:type="spellStart"/>
-            <w:r>
-              <w:rPr>
-                <w:rFonts w:ascii="Consolas" w:hAnsi="Consolas"/>
-                <w:b/>
-                <w:color w:val="002060"/>
-              </w:rPr>
-              <w:t>i</w:t>
-            </w:r>
-            <w:proofErr w:type="spellEnd"/>
-            <w:r>
-              <w:rPr>
-                <w:rFonts w:ascii="Consolas" w:hAnsi="Consolas"/>
-                <w:b/>
-                <w:color w:val="002060"/>
-              </w:rPr>
-              <w:t xml:space="preserve"> in range(10):</w:t>
+              <w:t>wrong_sum = float(0.0)</w:t>
             </w:r>
           </w:p>
           <w:p>
@@ -3470,25 +3634,24 @@
                 <w:b/>
                 <w:color w:val="002060"/>
               </w:rPr>
-              <w:t xml:space="preserve">    </w:t>
+              <w:t>for i in range(10):</w:t>
             </w:r>
-            <w:proofErr w:type="spellStart"/>
+          </w:p>
+          <w:p>
+            <w:pPr>
+              <w:rPr>
+                <w:rFonts w:ascii="Consolas" w:hAnsi="Consolas"/>
+                <w:b/>
+                <w:color w:val="002060"/>
+              </w:rPr>
+            </w:pPr>
             <w:r>
               <w:rPr>
                 <w:rFonts w:ascii="Consolas" w:hAnsi="Consolas"/>
                 <w:b/>
                 <w:color w:val="002060"/>
               </w:rPr>
-              <w:t>wrong_sum</w:t>
-            </w:r>
-            <w:proofErr w:type="spellEnd"/>
-            <w:r>
-              <w:rPr>
-                <w:rFonts w:ascii="Consolas" w:hAnsi="Consolas"/>
-                <w:b/>
-                <w:color w:val="002060"/>
-              </w:rPr>
-              <w:t xml:space="preserve"> += x</w:t>
+              <w:t xml:space="preserve">    wrong_sum += x</w:t>
             </w:r>
           </w:p>
           <w:p>
@@ -3505,25 +3668,7 @@
                 <w:b/>
                 <w:color w:val="002060"/>
               </w:rPr>
-              <w:t>print('Sum is: {:.18f}'.format(</w:t>
-            </w:r>
-            <w:proofErr w:type="spellStart"/>
-            <w:r>
-              <w:rPr>
-                <w:rFonts w:ascii="Consolas" w:hAnsi="Consolas"/>
-                <w:b/>
-                <w:color w:val="002060"/>
-              </w:rPr>
-              <w:t>wrong_sum</w:t>
-            </w:r>
-            <w:proofErr w:type="spellEnd"/>
-            <w:r>
-              <w:rPr>
-                <w:rFonts w:ascii="Consolas" w:hAnsi="Consolas"/>
-                <w:b/>
-                <w:color w:val="002060"/>
-              </w:rPr>
-              <w:t>))</w:t>
+              <w:t>print('Sum is: {:.18f}'.format(wrong_sum))</w:t>
             </w:r>
           </w:p>
         </w:tc>
@@ -3597,7 +3742,6 @@
         <w:spacing w:after="0" w:line="240" w:lineRule="auto"/>
       </w:pPr>
       <w:r>
-        <w:lastRenderedPageBreak/>
         <w:t xml:space="preserve">We see that 0.1 is not exactly represented in </w:t>
       </w:r>
       <w:r>
@@ -3709,7 +3853,7 @@
       <w:r>
         <w:t xml:space="preserve"> found at </w:t>
       </w:r>
-      <w:hyperlink r:id="rId10" w:history="1">
+      <w:hyperlink r:id="rId11" w:history="1">
         <w:r>
           <w:rPr>
             <w:rStyle w:val="Hyperlink"/>
@@ -3772,7 +3916,13 @@
         <w:ind w:left="720"/>
       </w:pPr>
       <w:r>
-        <w:t>A man goes to a doctor, holding his hand behind his back, and says: “Doc, it hurts when I do this”. The doctor replies: “well then, don’t do that!”</w:t>
+        <w:t xml:space="preserve">A man goes to a doctor, holding his </w:t>
+      </w:r>
+      <w:r>
+        <w:t>arm</w:t>
+      </w:r>
+      <w:r>
+        <w:t xml:space="preserve"> behind his back, and says: “Doc, it hurts when I do this”. The doctor replies: “well then, don’t do that!”</w:t>
       </w:r>
     </w:p>
     <w:p>
@@ -3806,7 +3956,7 @@
         <w:t xml:space="preserve">The Addition Problem in </w:t>
       </w:r>
       <w:r>
-        <w:t>Software</w:t>
+        <w:t>Standard Programming</w:t>
       </w:r>
     </w:p>
     <w:p>
@@ -3833,8 +3983,6 @@
       <w:r>
         <w:t xml:space="preserve">in </w:t>
       </w:r>
-      <w:proofErr w:type="spellStart"/>
-      <w:proofErr w:type="gramStart"/>
       <w:r>
         <w:rPr>
           <w:b/>
@@ -3842,13 +3990,8 @@
         </w:rPr>
         <w:t>DemoDev</w:t>
       </w:r>
-      <w:proofErr w:type="spellEnd"/>
-      <w:r>
-        <w:t xml:space="preserve"> ,</w:t>
-      </w:r>
-      <w:proofErr w:type="gramEnd"/>
-      <w:r>
-        <w:t xml:space="preserve"> and the mathematical background is in </w:t>
+      <w:r>
+        <w:t xml:space="preserve">, and the mathematical background is in </w:t>
       </w:r>
       <w:r>
         <w:t xml:space="preserve">document </w:t>
@@ -3914,6 +4057,7 @@
         <w:spacing w:after="0" w:line="240" w:lineRule="auto"/>
       </w:pPr>
       <w:r>
+        <w:lastRenderedPageBreak/>
         <w:t>We then scale the integer sequences by dividing by a large prime number, thereby introducing representation error. We then repeat the sums</w:t>
       </w:r>
       <w:r>
@@ -3939,12 +4083,9 @@
         <w:t xml:space="preserve"> </w:t>
       </w:r>
       <w:r>
-        <w:t>(</w:t>
-      </w:r>
-      <w:r>
-        <w:t xml:space="preserve">see </w:t>
-      </w:r>
-      <w:hyperlink r:id="rId11" w:history="1">
+        <w:t xml:space="preserve">(see </w:t>
+      </w:r>
+      <w:hyperlink r:id="rId12" w:history="1">
         <w:r>
           <w:rPr>
             <w:rStyle w:val="Hyperlink"/>
@@ -3971,7 +4112,16 @@
         <w:t xml:space="preserve">provisional means </w:t>
       </w:r>
       <w:r>
-        <w:t xml:space="preserve">is a mechanism to avoid overflow in calculating </w:t>
+        <w:t xml:space="preserve">is a mechanism to avoid </w:t>
+      </w:r>
+      <w:r>
+        <w:rPr>
+          <w:i/>
+        </w:rPr>
+        <w:t>overflow</w:t>
+      </w:r>
+      <w:r>
+        <w:t xml:space="preserve"> in calculating </w:t>
       </w:r>
       <w:r>
         <w:t xml:space="preserve">distribution </w:t>
@@ -3988,7 +4138,7 @@
       <w:r>
         <w:t xml:space="preserve"> (see </w:t>
       </w:r>
-      <w:hyperlink r:id="rId12" w:history="1">
+      <w:hyperlink r:id="rId13" w:history="1">
         <w:r>
           <w:rPr>
             <w:rStyle w:val="Hyperlink"/>
@@ -4032,7 +4182,6 @@
         <w:rPr>
           <w:noProof/>
         </w:rPr>
-        <w:lastRenderedPageBreak/>
         <w:drawing>
           <wp:inline distT="0" distB="0" distL="0" distR="0" wp14:anchorId="2B708E3E" wp14:editId="180D99D9">
             <wp:extent cx="5029200" cy="3246120"/>
@@ -4051,7 +4200,7 @@
                     </pic:cNvPicPr>
                   </pic:nvPicPr>
                   <pic:blipFill>
-                    <a:blip r:embed="rId13" cstate="print">
+                    <a:blip r:embed="rId14" cstate="print">
                       <a:extLst>
                         <a:ext uri="{28A0092B-C50C-407E-A947-70E740481C1C}">
                           <a14:useLocalDpi xmlns:a14="http://schemas.microsoft.com/office/drawing/2010/main" val="0"/>
@@ -5248,7 +5397,6 @@
         <w:spacing w:after="0" w:line="240" w:lineRule="auto"/>
       </w:pPr>
       <w:r>
-        <w:lastRenderedPageBreak/>
         <w:t xml:space="preserve">The next graph summarizes the overall accuracy </w:t>
       </w:r>
       <w:r>
@@ -5298,7 +5446,7 @@
                     </pic:cNvPicPr>
                   </pic:nvPicPr>
                   <pic:blipFill>
-                    <a:blip r:embed="rId14" cstate="print">
+                    <a:blip r:embed="rId15" cstate="print">
                       <a:extLst>
                         <a:ext uri="{28A0092B-C50C-407E-A947-70E740481C1C}">
                           <a14:useLocalDpi xmlns:a14="http://schemas.microsoft.com/office/drawing/2010/main" val="0"/>
@@ -5337,7 +5485,10 @@
         <w:spacing w:after="0" w:line="240" w:lineRule="auto"/>
       </w:pPr>
       <w:r>
-        <w:t>This graph shows we lose nearly four significant digits when summing the 100,000,000 scaled integers randomly. Parallelization helps a little because it divides the larger summation into roughly equal smaller summations (7 in this case.) If we employ a mathematical correction like Kahan summation, we are able to limit relative error.</w:t>
+        <w:t>This graph shows we lose nearly four significant digits when summing the 100,000,000 scaled integers randomly. Parallelization helps a little because it divides the larger summation into roughly equal smaller summations (7 in this case.) If we employ a mathematical correction like Kahan summation, we a</w:t>
+      </w:r>
+      <w:r>
+        <w:t>re able to limit relative error (ccccc.)</w:t>
       </w:r>
     </w:p>
     <w:p>
@@ -5421,7 +5572,7 @@
         <w:t>smaller subsequences</w:t>
       </w:r>
       <w:r>
-        <w:t xml:space="preserve"> (parallelize.)</w:t>
+        <w:t>.</w:t>
       </w:r>
     </w:p>
     <w:p>
@@ -5447,45 +5598,31 @@
         <w:spacing w:after="0" w:line="240" w:lineRule="auto"/>
       </w:pPr>
       <w:r>
-        <w:t>Employ mathematical corrections in the addition process.</w:t>
-      </w:r>
-    </w:p>
-    <w:p>
-      <w:pPr>
-        <w:spacing w:after="0" w:line="240" w:lineRule="auto"/>
-      </w:pPr>
-    </w:p>
-    <w:p>
-      <w:pPr>
-        <w:pStyle w:val="Heading2"/>
-        <w:spacing w:before="0" w:line="240" w:lineRule="auto"/>
-      </w:pPr>
-      <w:r>
-        <w:t>Problem Generality</w:t>
-      </w:r>
-    </w:p>
-    <w:p>
-      <w:pPr>
-        <w:spacing w:after="0" w:line="240" w:lineRule="auto"/>
-      </w:pPr>
-    </w:p>
-    <w:p>
-      <w:pPr>
-        <w:spacing w:after="0" w:line="240" w:lineRule="auto"/>
-      </w:pPr>
-      <w:r>
-        <w:t xml:space="preserve">The summation problem is not limited to Java. We find the problem in Python and R </w:t>
-      </w:r>
-      <w:r>
-        <w:t xml:space="preserve">languages </w:t>
-      </w:r>
-      <w:r>
-        <w:t>as well.</w:t>
-      </w:r>
-      <w:r>
-        <w:t xml:space="preserve"> Python and R examples are found in the </w:t>
-      </w:r>
-      <w:proofErr w:type="spellStart"/>
+        <w:lastRenderedPageBreak/>
+        <w:t xml:space="preserve">Employ mathematical corrections in the </w:t>
+      </w:r>
+      <w:r>
+        <w:t>summation</w:t>
+      </w:r>
+      <w:r>
+        <w:t xml:space="preserve"> process.</w:t>
+      </w:r>
+    </w:p>
+    <w:p>
+      <w:pPr>
+        <w:spacing w:after="0" w:line="240" w:lineRule="auto"/>
+      </w:pPr>
+    </w:p>
+    <w:p>
+      <w:pPr>
+        <w:spacing w:after="0" w:line="240" w:lineRule="auto"/>
+      </w:pPr>
+      <w:r>
+        <w:t xml:space="preserve">The first mitigation is accomplished by distribution of summation in Spark and Hive, and parallelization is direct Java and Python programming. This is a basic divide-and-conquer technique. A sample Kahan Java implementation is available in </w:t>
+      </w:r>
+      <w:r>
+        <w:t xml:space="preserve">the </w:t>
+      </w:r>
       <w:r>
         <w:rPr>
           <w:b/>
@@ -5493,11 +5630,10 @@
         </w:rPr>
         <w:t>DemoDev</w:t>
       </w:r>
-      <w:proofErr w:type="spellEnd"/>
       <w:r>
         <w:t xml:space="preserve"> GitHub repo at </w:t>
       </w:r>
-      <w:hyperlink r:id="rId15" w:history="1">
+      <w:hyperlink r:id="rId16" w:history="1">
         <w:r>
           <w:rPr>
             <w:rStyle w:val="Hyperlink"/>
@@ -5506,20 +5642,81 @@
         </w:r>
       </w:hyperlink>
       <w:r>
+        <w:rPr>
+          <w:rStyle w:val="Hyperlink"/>
+        </w:rPr>
         <w:t>.</w:t>
       </w:r>
-    </w:p>
-    <w:p>
-      <w:pPr>
-        <w:spacing w:after="0" w:line="240" w:lineRule="auto"/>
-      </w:pPr>
-    </w:p>
-    <w:p>
-      <w:pPr>
-        <w:spacing w:after="0" w:line="240" w:lineRule="auto"/>
-      </w:pPr>
-      <w:r>
-        <w:lastRenderedPageBreak/>
+      <w:bookmarkStart w:id="0" w:name="_GoBack"/>
+      <w:bookmarkEnd w:id="0"/>
+    </w:p>
+    <w:p>
+      <w:pPr>
+        <w:spacing w:after="0" w:line="240" w:lineRule="auto"/>
+      </w:pPr>
+    </w:p>
+    <w:p>
+      <w:pPr>
+        <w:pStyle w:val="Heading2"/>
+        <w:spacing w:before="0" w:line="240" w:lineRule="auto"/>
+      </w:pPr>
+      <w:r>
+        <w:t>Pervasiveness</w:t>
+      </w:r>
+    </w:p>
+    <w:p>
+      <w:pPr>
+        <w:spacing w:after="0" w:line="240" w:lineRule="auto"/>
+      </w:pPr>
+    </w:p>
+    <w:p>
+      <w:pPr>
+        <w:spacing w:after="0" w:line="240" w:lineRule="auto"/>
+      </w:pPr>
+      <w:r>
+        <w:t xml:space="preserve">The summation problem is not limited to Java. We find the problem in Python and R </w:t>
+      </w:r>
+      <w:r>
+        <w:t xml:space="preserve">languages </w:t>
+      </w:r>
+      <w:r>
+        <w:t>as well.</w:t>
+      </w:r>
+      <w:r>
+        <w:t xml:space="preserve"> Python and R examples are found in the </w:t>
+      </w:r>
+      <w:r>
+        <w:rPr>
+          <w:b/>
+          <w:i/>
+        </w:rPr>
+        <w:t>DemoDev</w:t>
+      </w:r>
+      <w:r>
+        <w:t xml:space="preserve"> GitHub repo at </w:t>
+      </w:r>
+      <w:hyperlink r:id="rId17" w:history="1">
+        <w:r>
+          <w:rPr>
+            <w:rStyle w:val="Hyperlink"/>
+          </w:rPr>
+          <w:t>https://github.com/DonaldET/DemoDev/tree/master/dev-topics-algorithms/dev-topics-badaddr/analysis</w:t>
+        </w:r>
+      </w:hyperlink>
+      <w:r>
+        <w:t>.</w:t>
+      </w:r>
+    </w:p>
+    <w:p>
+      <w:pPr>
+        <w:spacing w:after="0" w:line="240" w:lineRule="auto"/>
+      </w:pPr>
+    </w:p>
+    <w:p>
+      <w:pPr>
+        <w:spacing w:after="0" w:line="240" w:lineRule="auto"/>
+      </w:pPr>
+      <w:r>
         <w:t xml:space="preserve">Most statistical packages incorporate corrections for summation. Big Data tools like Hive and Spark </w:t>
       </w:r>
       <w:r>
@@ -5530,6 +5727,9 @@
       </w:r>
       <w:r>
         <w:t>have such corrections in place. One must exercise care when creating Big Data sums with these powerful tools.</w:t>
+      </w:r>
+      <w:r>
+        <w:t xml:space="preserve"> A follow-up article will survey some popular Python and R libraries to assess summation accuracy.</w:t>
       </w:r>
     </w:p>
     <w:p>
@@ -5583,9 +5783,38 @@
         <w:spacing w:after="0" w:line="240" w:lineRule="auto"/>
       </w:pPr>
       <w:r>
+        <w:t xml:space="preserve">Representation error problems in Excel: </w:t>
+      </w:r>
+      <w:hyperlink r:id="rId18" w:history="1">
+        <w:r>
+          <w:rPr>
+            <w:rStyle w:val="Hyperlink"/>
+          </w:rPr>
+          <w:t>https://www.microsoft.com/en-us/microsoft-365/blog/2008/04/10/understanding-floating-point-precision-aka-why-does-excel-give-me-seemingly-wrong-answers/</w:t>
+        </w:r>
+      </w:hyperlink>
+      <w:r>
+        <w:t>.</w:t>
+      </w:r>
+    </w:p>
+    <w:p>
+      <w:pPr>
+        <w:spacing w:after="0" w:line="240" w:lineRule="auto"/>
+      </w:pPr>
+    </w:p>
+    <w:p>
+      <w:pPr>
+        <w:pStyle w:val="ListParagraph"/>
+        <w:numPr>
+          <w:ilvl w:val="0"/>
+          <w:numId w:val="6"/>
+        </w:numPr>
+        <w:spacing w:after="0" w:line="240" w:lineRule="auto"/>
+      </w:pPr>
+      <w:r>
         <w:t xml:space="preserve">Academic articles defining the problem: </w:t>
       </w:r>
-      <w:hyperlink r:id="rId16" w:history="1">
+      <w:hyperlink r:id="rId19" w:history="1">
         <w:r>
           <w:rPr>
             <w:rStyle w:val="Hyperlink"/>
@@ -5619,20 +5848,12 @@
         <w:rPr>
           <w:b/>
         </w:rPr>
-        <w:t>bad-</w:t>
-      </w:r>
-      <w:proofErr w:type="spellStart"/>
-      <w:r>
-        <w:rPr>
-          <w:b/>
-        </w:rPr>
-        <w:t>addr</w:t>
-      </w:r>
-      <w:proofErr w:type="spellEnd"/>
+        <w:t>bad-addr</w:t>
+      </w:r>
       <w:r>
         <w:t xml:space="preserve"> algorithm description: </w:t>
       </w:r>
-      <w:hyperlink r:id="rId17" w:history="1">
+      <w:hyperlink r:id="rId20" w:history="1">
         <w:r>
           <w:rPr>
             <w:rStyle w:val="Hyperlink"/>
@@ -5690,15 +5911,7 @@
         <w:t>RE</w:t>
       </w:r>
       <w:r>
-        <w:t xml:space="preserve"> be the relative error for adding </w:t>
-      </w:r>
-      <w:proofErr w:type="spellStart"/>
-      <w:r>
-        <w:t>n</w:t>
-      </w:r>
-      <w:proofErr w:type="spellEnd"/>
-      <w:r>
-        <w:t xml:space="preserve"> </w:t>
+        <w:t xml:space="preserve"> be the relative error for adding n </w:t>
       </w:r>
       <w:r>
         <w:t xml:space="preserve">additional </w:t>
@@ -5716,11 +5929,7 @@
         <w:t>, where n &gt;&gt; 1 and</w:t>
       </w:r>
       <w:r>
-        <w:t xml:space="preserve"> 0 </w:t>
-      </w:r>
-      <w:proofErr w:type="gramStart"/>
-      <w:r>
-        <w:t xml:space="preserve">&lt; </w:t>
+        <w:t xml:space="preserve"> 0 &lt; </w:t>
       </w:r>
       <w:r>
         <w:t xml:space="preserve"> </w:t>
@@ -5731,7 +5940,6 @@
         </w:rPr>
         <w:t>α</w:t>
       </w:r>
-      <w:proofErr w:type="gramEnd"/>
       <w:r>
         <w:t xml:space="preserve"> &lt; 0.001</w:t>
       </w:r>
@@ -5880,21 +6088,7 @@
         <w:rPr>
           <w:rFonts w:cstheme="minorHAnsi"/>
         </w:rPr>
-        <w:t xml:space="preserve"> </w:t>
-      </w:r>
-      <w:proofErr w:type="spellStart"/>
-      <w:r>
-        <w:rPr>
-          <w:rFonts w:cstheme="minorHAnsi"/>
-        </w:rPr>
-        <w:t>lim</w:t>
-      </w:r>
-      <w:proofErr w:type="spellEnd"/>
-      <w:r>
-        <w:rPr>
-          <w:rFonts w:cstheme="minorHAnsi"/>
-        </w:rPr>
-        <w:t xml:space="preserve">(n -&gt; ∞) { -1 / 1} </w:t>
+        <w:t xml:space="preserve"> lim(n -&gt; ∞) { -1 / 1} </w:t>
       </w:r>
       <w:r>
         <w:rPr>
@@ -6443,6 +6637,119 @@
     </w:lvl>
   </w:abstractNum>
   <w:abstractNum w:abstractNumId="4">
+    <w:nsid w:val="3FA85C6C"/>
+    <w:multiLevelType w:val="hybridMultilevel"/>
+    <w:tmpl w:val="CDE8C032"/>
+    <w:lvl w:ilvl="0" w:tplc="04090001">
+      <w:start w:val="1"/>
+      <w:numFmt w:val="bullet"/>
+      <w:lvlText w:val=""/>
+      <w:lvlJc w:val="left"/>
+      <w:pPr>
+        <w:ind w:left="720" w:hanging="360"/>
+      </w:pPr>
+      <w:rPr>
+        <w:rFonts w:ascii="Symbol" w:hAnsi="Symbol" w:hint="default"/>
+      </w:rPr>
+    </w:lvl>
+    <w:lvl w:ilvl="1" w:tplc="04090003" w:tentative="1">
+      <w:start w:val="1"/>
+      <w:numFmt w:val="bullet"/>
+      <w:lvlText w:val="o"/>
+      <w:lvlJc w:val="left"/>
+      <w:pPr>
+        <w:ind w:left="1440" w:hanging="360"/>
+      </w:pPr>
+      <w:rPr>
+        <w:rFonts w:ascii="Courier New" w:hAnsi="Courier New" w:cs="Courier New" w:hint="default"/>
+      </w:rPr>
+    </w:lvl>
+    <w:lvl w:ilvl="2" w:tplc="04090005" w:tentative="1">
+      <w:start w:val="1"/>
+      <w:numFmt w:val="bullet"/>
+      <w:lvlText w:val=""/>
+      <w:lvlJc w:val="left"/>
+      <w:pPr>
+        <w:ind w:left="2160" w:hanging="360"/>
+      </w:pPr>
+      <w:rPr>
+        <w:rFonts w:ascii="Wingdings" w:hAnsi="Wingdings" w:hint="default"/>
+      </w:rPr>
+    </w:lvl>
+    <w:lvl w:ilvl="3" w:tplc="04090001" w:tentative="1">
+      <w:start w:val="1"/>
+      <w:numFmt w:val="bullet"/>
+      <w:lvlText w:val=""/>
+      <w:lvlJc w:val="left"/>
+      <w:pPr>
+        <w:ind w:left="2880" w:hanging="360"/>
+      </w:pPr>
+      <w:rPr>
+        <w:rFonts w:ascii="Symbol" w:hAnsi="Symbol" w:hint="default"/>
+      </w:rPr>
+    </w:lvl>
+    <w:lvl w:ilvl="4" w:tplc="04090003" w:tentative="1">
+      <w:start w:val="1"/>
+      <w:numFmt w:val="bullet"/>
+      <w:lvlText w:val="o"/>
+      <w:lvlJc w:val="left"/>
+      <w:pPr>
+        <w:ind w:left="3600" w:hanging="360"/>
+      </w:pPr>
+      <w:rPr>
+        <w:rFonts w:ascii="Courier New" w:hAnsi="Courier New" w:cs="Courier New" w:hint="default"/>
+      </w:rPr>
+    </w:lvl>
+    <w:lvl w:ilvl="5" w:tplc="04090005" w:tentative="1">
+      <w:start w:val="1"/>
+      <w:numFmt w:val="bullet"/>
+      <w:lvlText w:val=""/>
+      <w:lvlJc w:val="left"/>
+      <w:pPr>
+        <w:ind w:left="4320" w:hanging="360"/>
+      </w:pPr>
+      <w:rPr>
+        <w:rFonts w:ascii="Wingdings" w:hAnsi="Wingdings" w:hint="default"/>
+      </w:rPr>
+    </w:lvl>
+    <w:lvl w:ilvl="6" w:tplc="04090001" w:tentative="1">
+      <w:start w:val="1"/>
+      <w:numFmt w:val="bullet"/>
+      <w:lvlText w:val=""/>
+      <w:lvlJc w:val="left"/>
+      <w:pPr>
+        <w:ind w:left="5040" w:hanging="360"/>
+      </w:pPr>
+      <w:rPr>
+        <w:rFonts w:ascii="Symbol" w:hAnsi="Symbol" w:hint="default"/>
+      </w:rPr>
+    </w:lvl>
+    <w:lvl w:ilvl="7" w:tplc="04090003" w:tentative="1">
+      <w:start w:val="1"/>
+      <w:numFmt w:val="bullet"/>
+      <w:lvlText w:val="o"/>
+      <w:lvlJc w:val="left"/>
+      <w:pPr>
+        <w:ind w:left="5760" w:hanging="360"/>
+      </w:pPr>
+      <w:rPr>
+        <w:rFonts w:ascii="Courier New" w:hAnsi="Courier New" w:cs="Courier New" w:hint="default"/>
+      </w:rPr>
+    </w:lvl>
+    <w:lvl w:ilvl="8" w:tplc="04090005" w:tentative="1">
+      <w:start w:val="1"/>
+      <w:numFmt w:val="bullet"/>
+      <w:lvlText w:val=""/>
+      <w:lvlJc w:val="left"/>
+      <w:pPr>
+        <w:ind w:left="6480" w:hanging="360"/>
+      </w:pPr>
+      <w:rPr>
+        <w:rFonts w:ascii="Wingdings" w:hAnsi="Wingdings" w:hint="default"/>
+      </w:rPr>
+    </w:lvl>
+  </w:abstractNum>
+  <w:abstractNum w:abstractNumId="5">
     <w:nsid w:val="755F19D1"/>
     <w:multiLevelType w:val="hybridMultilevel"/>
     <w:tmpl w:val="1F36A3C2"/>
@@ -6528,7 +6835,7 @@
       </w:pPr>
     </w:lvl>
   </w:abstractNum>
-  <w:abstractNum w:abstractNumId="5">
+  <w:abstractNum w:abstractNumId="6">
     <w:nsid w:val="7FA353A1"/>
     <w:multiLevelType w:val="hybridMultilevel"/>
     <w:tmpl w:val="19066268"/>
@@ -6651,12 +6958,15 @@
     <w:abstractNumId w:val="0"/>
   </w:num>
   <w:num w:numId="4">
-    <w:abstractNumId w:val="5"/>
+    <w:abstractNumId w:val="6"/>
   </w:num>
   <w:num w:numId="5">
     <w:abstractNumId w:val="3"/>
   </w:num>
   <w:num w:numId="6">
+    <w:abstractNumId w:val="5"/>
+  </w:num>
+  <w:num w:numId="7">
     <w:abstractNumId w:val="4"/>
   </w:num>
 </w:numbering>

</xml_diff>

<commit_message>
Updates for linkedin article
</commit_message>
<xml_diff>
--- a/dev-topics-algorithms/dev-topics-badaddr/documentation/ItJustDoesntAddUp.docx
+++ b/dev-topics-algorithms/dev-topics-badaddr/documentation/ItJustDoesntAddUp.docx
@@ -126,7 +126,7 @@
         <w:t xml:space="preserve">arithmetic </w:t>
       </w:r>
       <w:r>
-        <w:t xml:space="preserve">operations provided by the </w:t>
+        <w:t xml:space="preserve">operations provided by </w:t>
       </w:r>
       <w:r>
         <w:t>computer fixed-precision arithmetic</w:t>
@@ -307,7 +307,13 @@
         <w:spacing w:after="0" w:line="240" w:lineRule="auto"/>
       </w:pPr>
       <w:r>
-        <w:t xml:space="preserve">Common data engineering tasks </w:t>
+        <w:t>Performing</w:t>
+      </w:r>
+      <w:r>
+        <w:t xml:space="preserve"> data engineering tasks </w:t>
+      </w:r>
+      <w:r>
+        <w:t xml:space="preserve">like </w:t>
       </w:r>
       <w:r>
         <w:t>comparing output</w:t>
@@ -322,6 +328,9 @@
         <w:t xml:space="preserve"> </w:t>
       </w:r>
       <w:r>
+        <w:t xml:space="preserve">and </w:t>
+      </w:r>
+      <w:r>
         <w:t>need to sum a large set of numbers (e.g., differences between old and new output</w:t>
       </w:r>
       <w:r>
@@ -341,7 +350,13 @@
         <w:spacing w:after="0" w:line="240" w:lineRule="auto"/>
       </w:pPr>
       <w:r>
-        <w:t xml:space="preserve">This paper is of interest to data scientists and data engineers using Hive and Spark, and to </w:t>
+        <w:t xml:space="preserve">This </w:t>
+      </w:r>
+      <w:r>
+        <w:t>article</w:t>
+      </w:r>
+      <w:r>
+        <w:t xml:space="preserve"> is of interest to data scientists and data engineers using Hive and Spark, and to </w:t>
       </w:r>
       <w:r>
         <w:t>anyone processing large numerical data sets but not using a</w:t>
@@ -418,11 +433,6 @@
     </w:p>
     <w:p>
       <w:pPr>
-        <w:spacing w:after="0" w:line="240" w:lineRule="auto"/>
-      </w:pPr>
-    </w:p>
-    <w:p>
-      <w:pPr>
         <w:pStyle w:val="Heading2"/>
         <w:spacing w:line="240" w:lineRule="auto"/>
       </w:pPr>
@@ -509,7 +519,34 @@
         <w:spacing w:after="0" w:line="240" w:lineRule="auto"/>
       </w:pPr>
       <w:r>
-        <w:t>The resources section below offers some numerical analysis articles to help understand the theory.</w:t>
+        <w:t xml:space="preserve">The </w:t>
+      </w:r>
+      <w:r>
+        <w:rPr>
+          <w:i/>
+        </w:rPr>
+        <w:t>resources section</w:t>
+      </w:r>
+      <w:r>
+        <w:t xml:space="preserve"> below offers some numerical analysis articles to help understand the theory</w:t>
+      </w:r>
+      <w:r>
+        <w:t xml:space="preserve"> behind the p</w:t>
+      </w:r>
+      <w:r>
+        <w:t xml:space="preserve">roblem of </w:t>
+      </w:r>
+      <w:r>
+        <w:t>error</w:t>
+      </w:r>
+      <w:r>
+        <w:t>s</w:t>
+      </w:r>
+      <w:r>
+        <w:t xml:space="preserve"> in summation</w:t>
+      </w:r>
+      <w:r>
+        <w:t>.</w:t>
       </w:r>
       <w:r>
         <w:t xml:space="preserve"> The key point about uncorrected summations is that </w:t>
@@ -4043,7 +4080,7 @@
     <w:p>
       <w:pPr>
         <w:pStyle w:val="Heading2"/>
-        <w:spacing w:line="240" w:lineRule="auto"/>
+        <w:spacing w:before="0" w:line="240" w:lineRule="auto"/>
       </w:pPr>
       <w:r>
         <w:t xml:space="preserve">The Addition Problem in </w:t>
@@ -4153,16 +4190,19 @@
         <w:spacing w:after="0" w:line="240" w:lineRule="auto"/>
       </w:pPr>
       <w:r>
-        <w:t>We introduce</w:t>
-      </w:r>
-      <w:r>
-        <w:t xml:space="preserve"> representation error</w:t>
-      </w:r>
-      <w:r>
-        <w:t xml:space="preserve"> </w:t>
+        <w:t xml:space="preserve">We </w:t>
+      </w:r>
+      <w:r>
+        <w:t xml:space="preserve">next </w:t>
+      </w:r>
+      <w:r>
+        <w:t xml:space="preserve">introduce representation error </w:t>
       </w:r>
       <w:r>
         <w:t xml:space="preserve">by dividing </w:t>
+      </w:r>
+      <w:r>
+        <w:t xml:space="preserve">the integer </w:t>
       </w:r>
       <w:r>
         <w:t>sequences by a large prime number</w:t>
@@ -4206,10 +4246,7 @@
         <w:t xml:space="preserve"> Kahan </w:t>
       </w:r>
       <w:r>
-        <w:t xml:space="preserve">summation algorithm </w:t>
-      </w:r>
-      <w:r>
-        <w:t>(see reference 5 below.)</w:t>
+        <w:t>summation algorithm (see reference 5 below.)</w:t>
       </w:r>
       <w:r>
         <w:t>.</w:t>
@@ -5451,7 +5488,7 @@
         <w:spacing w:line="240" w:lineRule="auto"/>
       </w:pPr>
       <w:r>
-        <w:t>Experiment Summary:</w:t>
+        <w:t>Experiment Summary</w:t>
       </w:r>
     </w:p>
     <w:p>
@@ -5512,7 +5549,13 @@
         <w:t>Adding in parallel (7 threads in this case</w:t>
       </w:r>
       <w:r>
-        <w:t>, yielding 7 subsequences</w:t>
+        <w:t>, yielding 7 sub</w:t>
+      </w:r>
+      <w:r>
+        <w:t>-</w:t>
+      </w:r>
+      <w:r>
+        <w:t>sequences</w:t>
       </w:r>
       <w:r>
         <w:t xml:space="preserve">) lowers the relative error, but does not eliminate it. </w:t>
@@ -5641,7 +5684,12 @@
         <w:spacing w:after="0" w:line="240" w:lineRule="auto"/>
       </w:pPr>
       <w:r>
-        <w:t xml:space="preserve">This graph shows we lose nearly four significant digits when summing the 100,000,000 scaled integers randomly. Parallelization </w:t>
+        <w:t xml:space="preserve">This </w:t>
+      </w:r>
+      <w:bookmarkStart w:id="0" w:name="_GoBack"/>
+      <w:bookmarkEnd w:id="0"/>
+      <w:r>
+        <w:t xml:space="preserve">shows we lose nearly four significant digits when summing the 100,000,000 scaled integers randomly. Parallelization </w:t>
       </w:r>
       <w:r>
         <w:t xml:space="preserve">(dividing the sequence into sub-sequences) </w:t>
@@ -5800,12 +5848,7 @@
         <w:t>and Hive, and parallelization in</w:t>
       </w:r>
       <w:r>
-        <w:t xml:space="preserve"> </w:t>
-      </w:r>
-      <w:bookmarkStart w:id="0" w:name="_GoBack"/>
-      <w:bookmarkEnd w:id="0"/>
-      <w:r>
-        <w:t xml:space="preserve">Java and Python programming. This is a basic divide-and-conquer technique. A Kahan Java </w:t>
+        <w:t xml:space="preserve"> Java and Python programming. This is a basic divide-and-conquer technique. A Kahan Java </w:t>
       </w:r>
       <w:r>
         <w:lastRenderedPageBreak/>
@@ -5998,10 +6041,7 @@
         </w:rPr>
       </w:pPr>
       <w:r>
-        <w:t>A good Finite Precision Math Tutorial is</w:t>
-      </w:r>
-      <w:r>
-        <w:t xml:space="preserve"> found at </w:t>
+        <w:t xml:space="preserve">A good Finite Precision Math Tutorial is found at </w:t>
       </w:r>
       <w:hyperlink r:id="rId14" w:history="1">
         <w:r>

</xml_diff>

<commit_message>
Update article based on publication
</commit_message>
<xml_diff>
--- a/dev-topics-algorithms/dev-topics-badaddr/documentation/ItJustDoesntAddUp.docx
+++ b/dev-topics-algorithms/dev-topics-badaddr/documentation/ItJustDoesntAddUp.docx
@@ -480,6 +480,7 @@
       <w:r>
         <w:t xml:space="preserve"> All programs, run-logs, and documentation are found in my </w:t>
       </w:r>
+      <w:proofErr w:type="spellStart"/>
       <w:r>
         <w:rPr>
           <w:b/>
@@ -487,6 +488,7 @@
         </w:rPr>
         <w:t>DemoDev</w:t>
       </w:r>
+      <w:proofErr w:type="spellEnd"/>
       <w:r>
         <w:t xml:space="preserve"> </w:t>
       </w:r>
@@ -3363,7 +3365,7 @@
         <w:t xml:space="preserve"> imagine we </w:t>
       </w:r>
       <w:r>
-        <w:t xml:space="preserve">are dealing </w:t>
+        <w:t xml:space="preserve">are </w:t>
       </w:r>
       <w:r>
         <w:t>accounting for a valuable substance like</w:t>
@@ -3920,13 +3922,22 @@
         <w:t>the sum</w:t>
       </w:r>
       <w:r>
-        <w:t xml:space="preserve"> not exactly equal one</w:t>
+        <w:t xml:space="preserve"> </w:t>
+      </w:r>
+      <w:r>
+        <w:t xml:space="preserve">is </w:t>
+      </w:r>
+      <w:r>
+        <w:t>not exactly equal one</w:t>
       </w:r>
       <w:r>
         <w:t xml:space="preserve">. We would expect the sum to be </w:t>
       </w:r>
       <w:r>
-        <w:t>exactly one when</w:t>
+        <w:t xml:space="preserve">exactly one </w:t>
+      </w:r>
+      <w:r>
+        <w:t>with</w:t>
       </w:r>
       <w:r>
         <w:t xml:space="preserve"> </w:t>
@@ -4099,7 +4110,12 @@
         <w:spacing w:after="0" w:line="240" w:lineRule="auto"/>
       </w:pPr>
       <w:r>
-        <w:t>The first step is to assess the impact of the problem. Modern computers use 16 significant digits in floating point calculations, and problems will not show up in small summations. To estimate problem boundaries, w</w:t>
+        <w:t>The first step is to assess the impact of the problem. Modern computers use 16 significant digits in floa</w:t>
+      </w:r>
+      <w:bookmarkStart w:id="0" w:name="_GoBack"/>
+      <w:bookmarkEnd w:id="0"/>
+      <w:r>
+        <w:t>ting point calculations, and problems will not show up in small summations. To estimate problem boundaries, w</w:t>
       </w:r>
       <w:r>
         <w:t>e will perform an experiment using a sequence of numbers with a known sum, introduce representational error</w:t>
@@ -4111,8 +4127,15 @@
         <w:t xml:space="preserve">, and then perform addition of the sequence in various manners. All the code for this experiment is found </w:t>
       </w:r>
       <w:r>
-        <w:t xml:space="preserve">in </w:t>
-      </w:r>
+        <w:t>in</w:t>
+      </w:r>
+      <w:r>
+        <w:t xml:space="preserve"> the</w:t>
+      </w:r>
+      <w:r>
+        <w:t xml:space="preserve"> </w:t>
+      </w:r>
+      <w:proofErr w:type="spellStart"/>
       <w:r>
         <w:rPr>
           <w:b/>
@@ -4120,8 +4143,18 @@
         </w:rPr>
         <w:t>DemoDev</w:t>
       </w:r>
-      <w:r>
-        <w:t xml:space="preserve"> and the mathematical background is in </w:t>
+      <w:proofErr w:type="spellEnd"/>
+      <w:r>
+        <w:t xml:space="preserve"> </w:t>
+      </w:r>
+      <w:r>
+        <w:t xml:space="preserve">repository </w:t>
+      </w:r>
+      <w:r>
+        <w:t xml:space="preserve">and the mathematical background is in </w:t>
+      </w:r>
+      <w:r>
+        <w:t xml:space="preserve">the </w:t>
       </w:r>
       <w:r>
         <w:t xml:space="preserve">document </w:t>
@@ -4177,7 +4210,13 @@
         <w:t xml:space="preserve"> </w:t>
       </w:r>
       <w:r>
-        <w:t>generated in order from 1 to 100,000,000. We compare the computed sum to mathematically correct sum, and then evaluate relative error. We do these sums by adding from smallest to largest, largest to smallest, and in random order.</w:t>
+        <w:t xml:space="preserve">generated in order from 1 to 100,000,000. We compare the computed sum to mathematically correct sum, and then evaluate relative error. We do </w:t>
+      </w:r>
+      <w:r>
+        <w:t>three</w:t>
+      </w:r>
+      <w:r>
+        <w:t xml:space="preserve"> sums by adding from smallest to largest, largest to smallest, and in random order.</w:t>
       </w:r>
     </w:p>
     <w:p>
@@ -5684,12 +5723,7 @@
         <w:spacing w:after="0" w:line="240" w:lineRule="auto"/>
       </w:pPr>
       <w:r>
-        <w:t xml:space="preserve">This </w:t>
-      </w:r>
-      <w:bookmarkStart w:id="0" w:name="_GoBack"/>
-      <w:bookmarkEnd w:id="0"/>
-      <w:r>
-        <w:t xml:space="preserve">shows we lose nearly four significant digits when summing the 100,000,000 scaled integers randomly. Parallelization </w:t>
+        <w:t xml:space="preserve">This shows we lose nearly four significant digits when summing the 100,000,000 scaled integers randomly. Parallelization </w:t>
       </w:r>
       <w:r>
         <w:t xml:space="preserve">(dividing the sequence into sub-sequences) </w:t>
@@ -5842,17 +5876,41 @@
         <w:spacing w:after="0" w:line="240" w:lineRule="auto"/>
       </w:pPr>
       <w:r>
-        <w:t xml:space="preserve">The first mitigation is accomplished by distribution of summation in Spark </w:t>
+        <w:t xml:space="preserve">The first mitigation is accomplished by distribution of </w:t>
+      </w:r>
+      <w:r>
+        <w:t xml:space="preserve">the </w:t>
+      </w:r>
+      <w:r>
+        <w:t xml:space="preserve">summation in Spark </w:t>
       </w:r>
       <w:r>
         <w:t>and Hive, and parallelization in</w:t>
       </w:r>
       <w:r>
-        <w:t xml:space="preserve"> Java and Python programming. This is a basic divide-and-conquer technique. A Kahan Java </w:t>
+        <w:t xml:space="preserve"> Java and Python programming. This is a basic divide-and-conquer technique. A Kahan </w:t>
       </w:r>
       <w:r>
         <w:lastRenderedPageBreak/>
-        <w:t xml:space="preserve">implementation is available </w:t>
+        <w:t>Java implementation is available</w:t>
+      </w:r>
+      <w:r>
+        <w:t xml:space="preserve"> from</w:t>
+      </w:r>
+      <w:r>
+        <w:t xml:space="preserve"> </w:t>
+      </w:r>
+      <w:proofErr w:type="spellStart"/>
+      <w:r>
+        <w:rPr>
+          <w:b/>
+          <w:i/>
+        </w:rPr>
+        <w:t>DemoDev</w:t>
+      </w:r>
+      <w:proofErr w:type="spellEnd"/>
+      <w:r>
+        <w:t xml:space="preserve"> </w:t>
       </w:r>
       <w:r>
         <w:t>(</w:t>
@@ -5917,8 +5975,15 @@
         <w:t xml:space="preserve">of the summation problem </w:t>
       </w:r>
       <w:r>
-        <w:t xml:space="preserve">are found in </w:t>
-      </w:r>
+        <w:t>are found in</w:t>
+      </w:r>
+      <w:r>
+        <w:t xml:space="preserve"> the</w:t>
+      </w:r>
+      <w:r>
+        <w:t xml:space="preserve"> </w:t>
+      </w:r>
+      <w:proofErr w:type="spellStart"/>
       <w:r>
         <w:rPr>
           <w:b/>
@@ -5926,8 +5991,9 @@
         </w:rPr>
         <w:t>DemoDev</w:t>
       </w:r>
-      <w:r>
-        <w:t>.</w:t>
+      <w:proofErr w:type="spellEnd"/>
+      <w:r>
+        <w:t xml:space="preserve"> repository.</w:t>
       </w:r>
     </w:p>
     <w:p>
@@ -5952,7 +6018,13 @@
         <w:t xml:space="preserve">do not </w:t>
       </w:r>
       <w:r>
-        <w:t>have such corrections in place. One must exercise care when creating Big Data sums with these powerful tools.</w:t>
+        <w:t>have such corrections in place. One must exercise care when creating Big Data sums with these powerful tools</w:t>
+      </w:r>
+      <w:r>
+        <w:t xml:space="preserve"> when adding 100,000 or more values</w:t>
+      </w:r>
+      <w:r>
+        <w:t>.</w:t>
       </w:r>
     </w:p>
     <w:p>
@@ -5999,6 +6071,7 @@
         </w:numPr>
         <w:spacing w:after="0" w:line="240" w:lineRule="auto"/>
       </w:pPr>
+      <w:proofErr w:type="spellStart"/>
       <w:r>
         <w:rPr>
           <w:b/>
@@ -6006,6 +6079,7 @@
         </w:rPr>
         <w:t>DemoDev</w:t>
       </w:r>
+      <w:proofErr w:type="spellEnd"/>
       <w:r>
         <w:t xml:space="preserve"> GitHub repository for part 1, the summation problem: </w:t>
       </w:r>

</xml_diff>